<commit_message>
update documentation, add info for version 3
</commit_message>
<xml_diff>
--- a/Documentation/Einbindungsanleitung__janolaw_typo3.docx
+++ b/Documentation/Einbindungsanleitung__janolaw_typo3.docx
@@ -1,6 +1,6 @@
 
 <file path=word/document.xml><?xml version="1.0" encoding="utf-8"?>
-<w:document xmlns:wpc="http://schemas.microsoft.com/office/word/2010/wordprocessingCanvas" xmlns:cx="http://schemas.microsoft.com/office/drawing/2014/chartex" xmlns:cx1="http://schemas.microsoft.com/office/drawing/2015/9/8/chartex" xmlns:cx2="http://schemas.microsoft.com/office/drawing/2015/10/21/chartex" xmlns:cx3="http://schemas.microsoft.com/office/drawing/2016/5/9/chartex" xmlns:cx4="http://schemas.microsoft.com/office/drawing/2016/5/10/chartex" xmlns:cx5="http://schemas.microsoft.com/office/drawing/2016/5/11/chartex" xmlns:cx6="http://schemas.microsoft.com/office/drawing/2016/5/12/chartex" xmlns:cx7="http://schemas.microsoft.com/office/drawing/2016/5/13/chartex" xmlns:cx8="http://schemas.microsoft.com/office/drawing/2016/5/14/chartex" xmlns:mc="http://schemas.openxmlformats.org/markup-compatibility/2006" xmlns:aink="http://schemas.microsoft.com/office/drawing/2016/ink" xmlns:am3d="http://schemas.microsoft.com/office/drawing/2017/model3d" xmlns:o="urn:schemas-microsoft-com:office:office" xmlns:r="http://schemas.openxmlformats.org/officeDocument/2006/relationships" xmlns:m="http://schemas.openxmlformats.org/officeDocument/2006/math" xmlns:v="urn:schemas-microsoft-com:vml" xmlns:wp14="http://schemas.microsoft.com/office/word/2010/wordprocessingDrawing" xmlns:wp="http://schemas.openxmlformats.org/drawingml/2006/wordprocessingDrawing" xmlns:w10="urn:schemas-microsoft-com:office:word" xmlns:w="http://schemas.openxmlformats.org/wordprocessingml/2006/main" xmlns:w14="http://schemas.microsoft.com/office/word/2010/wordml" xmlns:w15="http://schemas.microsoft.com/office/word/2012/wordml" xmlns:w16cex="http://schemas.microsoft.com/office/word/2018/wordml/cex" xmlns:w16cid="http://schemas.microsoft.com/office/word/2016/wordml/cid" xmlns:w16="http://schemas.microsoft.com/office/word/2018/wordml" xmlns:w16sdtdh="http://schemas.microsoft.com/office/word/2020/wordml/sdtdatahash" xmlns:w16se="http://schemas.microsoft.com/office/word/2015/wordml/symex" xmlns:wpg="http://schemas.microsoft.com/office/word/2010/wordprocessingGroup" xmlns:wpi="http://schemas.microsoft.com/office/word/2010/wordprocessingInk" xmlns:wne="http://schemas.microsoft.com/office/word/2006/wordml" xmlns:wps="http://schemas.microsoft.com/office/word/2010/wordprocessingShape" mc:Ignorable="w14 w15 w16se w16cid w16 w16cex w16sdtdh wp14">
+<w:document xmlns:wpc="http://schemas.microsoft.com/office/word/2010/wordprocessingCanvas" xmlns:cx="http://schemas.microsoft.com/office/drawing/2014/chartex" xmlns:cx1="http://schemas.microsoft.com/office/drawing/2015/9/8/chartex" xmlns:cx2="http://schemas.microsoft.com/office/drawing/2015/10/21/chartex" xmlns:cx3="http://schemas.microsoft.com/office/drawing/2016/5/9/chartex" xmlns:cx4="http://schemas.microsoft.com/office/drawing/2016/5/10/chartex" xmlns:cx5="http://schemas.microsoft.com/office/drawing/2016/5/11/chartex" xmlns:cx6="http://schemas.microsoft.com/office/drawing/2016/5/12/chartex" xmlns:cx7="http://schemas.microsoft.com/office/drawing/2016/5/13/chartex" xmlns:cx8="http://schemas.microsoft.com/office/drawing/2016/5/14/chartex" xmlns:mc="http://schemas.openxmlformats.org/markup-compatibility/2006" xmlns:aink="http://schemas.microsoft.com/office/drawing/2016/ink" xmlns:am3d="http://schemas.microsoft.com/office/drawing/2017/model3d" xmlns:o="urn:schemas-microsoft-com:office:office" xmlns:oel="http://schemas.microsoft.com/office/2019/extlst" xmlns:r="http://schemas.openxmlformats.org/officeDocument/2006/relationships" xmlns:m="http://schemas.openxmlformats.org/officeDocument/2006/math" xmlns:v="urn:schemas-microsoft-com:vml" xmlns:wp14="http://schemas.microsoft.com/office/word/2010/wordprocessingDrawing" xmlns:wp="http://schemas.openxmlformats.org/drawingml/2006/wordprocessingDrawing" xmlns:w10="urn:schemas-microsoft-com:office:word" xmlns:w="http://schemas.openxmlformats.org/wordprocessingml/2006/main" xmlns:w14="http://schemas.microsoft.com/office/word/2010/wordml" xmlns:w15="http://schemas.microsoft.com/office/word/2012/wordml" xmlns:w16cex="http://schemas.microsoft.com/office/word/2018/wordml/cex" xmlns:w16cid="http://schemas.microsoft.com/office/word/2016/wordml/cid" xmlns:w16="http://schemas.microsoft.com/office/word/2018/wordml" xmlns:w16du="http://schemas.microsoft.com/office/word/2023/wordml/word16du" xmlns:w16sdtdh="http://schemas.microsoft.com/office/word/2020/wordml/sdtdatahash" xmlns:w16se="http://schemas.microsoft.com/office/word/2015/wordml/symex" xmlns:wpg="http://schemas.microsoft.com/office/word/2010/wordprocessingGroup" xmlns:wpi="http://schemas.microsoft.com/office/word/2010/wordprocessingInk" xmlns:wne="http://schemas.microsoft.com/office/word/2006/wordml" xmlns:wps="http://schemas.microsoft.com/office/word/2010/wordprocessingShape" mc:Ignorable="w14 w15 w16se w16cid w16 w16cex w16sdtdh wp14">
   <w:body>
     <w:p>
       <w:pPr>
@@ -109,21 +109,12 @@
         <w:t xml:space="preserve"> zur Verfügung stehen. Dies ist der Fall, wenn die Texte im Jahr 2016 erstellt worden sind. Sollten Sie Zweifel haben, dann prüfen Sie nach dem Login in Ihrem persönlichen Bereich </w:t>
       </w:r>
       <w:hyperlink r:id="rId8" w:history="1">
-        <w:proofErr w:type="spellStart"/>
         <w:r>
           <w:rPr>
             <w:rStyle w:val="Hyperlink"/>
             <w:rFonts w:cs="LiberationSans"/>
           </w:rPr>
-          <w:t>My</w:t>
-        </w:r>
-        <w:proofErr w:type="spellEnd"/>
-        <w:r>
-          <w:rPr>
-            <w:rStyle w:val="Hyperlink"/>
-            <w:rFonts w:cs="LiberationSans"/>
-          </w:rPr>
-          <w:t xml:space="preserve"> </w:t>
+          <w:t xml:space="preserve">My </w:t>
         </w:r>
         <w:proofErr w:type="spellStart"/>
         <w:r>
@@ -348,6 +339,20 @@
         <w:spacing w:after="0"/>
       </w:pPr>
       <w:r>
+        <w:t>3.0</w:t>
+      </w:r>
+      <w:r>
+        <w:tab/>
+      </w:r>
+      <w:r>
+        <w:t>Support von TYPO3 11 und TYPO3 12, nach einem Update bitte die Caches aktualisieren!</w:t>
+      </w:r>
+    </w:p>
+    <w:p>
+      <w:pPr>
+        <w:spacing w:after="0"/>
+      </w:pPr>
+      <w:r>
         <w:t>2.0</w:t>
       </w:r>
       <w:r>
@@ -446,297 +451,221 @@
     <w:p>
       <w:pPr>
         <w:spacing w:after="0"/>
-        <w:rPr>
-          <w:lang w:val="en-US"/>
-        </w:rPr>
-      </w:pPr>
-      <w:proofErr w:type="gramStart"/>
-      <w:r>
-        <w:rPr>
-          <w:lang w:val="en-US"/>
-        </w:rPr>
+      </w:pPr>
+      <w:proofErr w:type="spellStart"/>
+      <w:r>
         <w:t>composer</w:t>
       </w:r>
-      <w:proofErr w:type="gramEnd"/>
-      <w:r>
-        <w:rPr>
-          <w:lang w:val="en-US"/>
-        </w:rPr>
-        <w:t xml:space="preserve"> require </w:t>
-      </w:r>
-      <w:r>
-        <w:t>typo3-ter</w:t>
-      </w:r>
-      <w:r>
-        <w:rPr>
-          <w:lang w:val="en-US"/>
-        </w:rPr>
+      <w:proofErr w:type="spellEnd"/>
+      <w:r>
+        <w:t xml:space="preserve"> </w:t>
+      </w:r>
+      <w:proofErr w:type="spellStart"/>
+      <w:r>
+        <w:t>require</w:t>
+      </w:r>
+      <w:proofErr w:type="spellEnd"/>
+      <w:r>
+        <w:t xml:space="preserve"> </w:t>
+      </w:r>
+      <w:proofErr w:type="spellStart"/>
+      <w:r>
+        <w:t>janolaw</w:t>
+      </w:r>
+      <w:proofErr w:type="spellEnd"/>
+      <w:r>
         <w:t>/</w:t>
       </w:r>
       <w:proofErr w:type="spellStart"/>
       <w:r>
-        <w:rPr>
-          <w:lang w:val="en-US"/>
-        </w:rPr>
         <w:t>janolawservice</w:t>
       </w:r>
       <w:proofErr w:type="spellEnd"/>
-      <w:r>
-        <w:rPr>
-          <w:lang w:val="en-US"/>
-        </w:rPr>
+    </w:p>
+    <w:p>
+      <w:pPr>
+        <w:spacing w:after="0"/>
+      </w:pPr>
+    </w:p>
+    <w:p>
+      <w:pPr>
+        <w:spacing w:after="0"/>
+      </w:pPr>
+      <w:r>
+        <w:rPr>
+          <w:b/>
+          <w:bCs/>
+        </w:rPr>
+        <w:t>Update:</w:t>
+      </w:r>
+      <w:r>
         <w:t xml:space="preserve"> </w:t>
       </w:r>
+      <w:r>
+        <w:t xml:space="preserve">Wenn Sie die vorhandene Extension von der Version 1.x auf die Version 2.x aktualisieren, dann führen Sie nach dem Update bitte eine Aktualisierung der Datenbankstruktur durch (unter Verwaltungswerkzeuge -&gt; Wartung -&gt; Analyse Database </w:t>
+      </w:r>
       <w:proofErr w:type="spellStart"/>
       <w:r>
-        <w:rPr>
-          <w:lang w:val="en-US"/>
-        </w:rPr>
-        <w:t>oder</w:t>
+        <w:t>Structure</w:t>
       </w:r>
       <w:proofErr w:type="spellEnd"/>
       <w:r>
-        <w:rPr>
-          <w:lang w:val="en-US"/>
+        <w:t>).</w:t>
+      </w:r>
+    </w:p>
+    <w:p>
+      <w:pPr>
+        <w:spacing w:after="120"/>
+        <w:rPr>
+          <w:b/>
+        </w:rPr>
+      </w:pPr>
+    </w:p>
+    <w:p>
+      <w:pPr>
+        <w:spacing w:after="120"/>
+        <w:rPr>
+          <w:b/>
+        </w:rPr>
+      </w:pPr>
+      <w:r>
+        <w:rPr>
+          <w:b/>
+        </w:rPr>
+        <w:t xml:space="preserve">2. </w:t>
+      </w:r>
+      <w:r>
+        <w:rPr>
+          <w:b/>
+        </w:rPr>
+        <w:t>Konfiguration</w:t>
+      </w:r>
+    </w:p>
+    <w:p>
+      <w:pPr>
+        <w:spacing w:after="0"/>
+      </w:pPr>
+      <w:r>
+        <w:t xml:space="preserve">Nach der Installation der </w:t>
+      </w:r>
+      <w:proofErr w:type="spellStart"/>
+      <w:r>
+        <w:t>janolaw</w:t>
+      </w:r>
+      <w:proofErr w:type="spellEnd"/>
+      <w:r>
+        <w:t xml:space="preserve"> Extension können Sie die zentralen Einstellungen vornehmen in den Verwaltungswerkzeugen unter Einstellungen -&gt; Extension </w:t>
+      </w:r>
+      <w:proofErr w:type="spellStart"/>
+      <w:r>
+        <w:t>Configuration</w:t>
+      </w:r>
+      <w:proofErr w:type="spellEnd"/>
+      <w:r>
+        <w:t>. Hier können Sie die zentralen Einstelllungen für die User ID und Shop ID vornehmen und die Cache Laufzeit anpassen.</w:t>
+      </w:r>
+    </w:p>
+    <w:p>
+      <w:pPr>
+        <w:spacing w:after="0"/>
+      </w:pPr>
+    </w:p>
+    <w:p>
+      <w:pPr>
+        <w:spacing w:after="0"/>
+        <w:rPr>
+          <w:rFonts w:cs="LiberationSans"/>
+        </w:rPr>
+      </w:pPr>
+      <w:r>
+        <w:rPr>
+          <w:rFonts w:cs="LiberationSans"/>
+        </w:rPr>
+        <w:t>Tragen Sie in</w:t>
+      </w:r>
+      <w:r>
+        <w:rPr>
+          <w:rFonts w:cs="LiberationSans"/>
         </w:rPr>
         <w:t xml:space="preserve"> </w:t>
       </w:r>
+      <w:r>
+        <w:rPr>
+          <w:rFonts w:cs="LiberationSans"/>
+        </w:rPr>
+        <w:t>die</w:t>
+      </w:r>
+      <w:r>
+        <w:rPr>
+          <w:rFonts w:cs="LiberationSans"/>
+        </w:rPr>
+        <w:t xml:space="preserve"> Maske Ihre </w:t>
+      </w:r>
+      <w:r>
+        <w:rPr>
+          <w:rFonts w:cs="LiberationSans"/>
+          <w:b/>
+        </w:rPr>
+        <w:t>User-ID (Kundennummer)</w:t>
+      </w:r>
+      <w:r>
+        <w:rPr>
+          <w:rFonts w:cs="LiberationSans"/>
+        </w:rPr>
+        <w:t xml:space="preserve"> </w:t>
+      </w:r>
+      <w:r>
+        <w:rPr>
+          <w:rFonts w:cs="LiberationSans"/>
+        </w:rPr>
+        <w:t>und</w:t>
+      </w:r>
+      <w:r>
+        <w:rPr>
+          <w:rFonts w:cs="LiberationSans"/>
+        </w:rPr>
+        <w:t xml:space="preserve"> </w:t>
+      </w:r>
+      <w:r>
+        <w:rPr>
+          <w:rFonts w:cs="LiberationSans"/>
+          <w:b/>
+        </w:rPr>
+        <w:t>Shop-ID</w:t>
+      </w:r>
+      <w:r>
+        <w:rPr>
+          <w:rFonts w:cs="LiberationSans"/>
+        </w:rPr>
+        <w:t xml:space="preserve"> ein, die Sie von </w:t>
+      </w:r>
       <w:proofErr w:type="spellStart"/>
       <w:r>
         <w:rPr>
-          <w:lang w:val="en-US"/>
-        </w:rPr>
-        <w:t>mit</w:t>
+          <w:rFonts w:cs="LiberationSans"/>
+        </w:rPr>
+        <w:t>janolaw</w:t>
       </w:r>
       <w:proofErr w:type="spellEnd"/>
-    </w:p>
-    <w:p>
-      <w:pPr>
-        <w:spacing w:after="0"/>
-      </w:pPr>
-      <w:proofErr w:type="spellStart"/>
-      <w:r>
-        <w:t>composer</w:t>
-      </w:r>
-      <w:proofErr w:type="spellEnd"/>
-      <w:r>
-        <w:t xml:space="preserve"> </w:t>
-      </w:r>
-      <w:proofErr w:type="spellStart"/>
-      <w:r>
-        <w:t>require</w:t>
-      </w:r>
-      <w:proofErr w:type="spellEnd"/>
-      <w:r>
-        <w:t xml:space="preserve"> </w:t>
-      </w:r>
-      <w:proofErr w:type="spellStart"/>
-      <w:r>
-        <w:t>janolaw</w:t>
-      </w:r>
-      <w:proofErr w:type="spellEnd"/>
-      <w:r>
-        <w:t>/</w:t>
-      </w:r>
-      <w:proofErr w:type="spellStart"/>
-      <w:r>
-        <w:t>janolawservice</w:t>
-      </w:r>
-      <w:proofErr w:type="spellEnd"/>
-    </w:p>
-    <w:p>
-      <w:pPr>
-        <w:spacing w:after="0"/>
-      </w:pPr>
-    </w:p>
-    <w:p>
-      <w:pPr>
-        <w:spacing w:after="0"/>
-      </w:pPr>
-      <w:r>
-        <w:rPr>
-          <w:b/>
-          <w:bCs/>
-        </w:rPr>
-        <w:t>Update:</w:t>
-      </w:r>
-      <w:r>
-        <w:t xml:space="preserve"> </w:t>
-      </w:r>
-      <w:r>
-        <w:t xml:space="preserve">Wenn Sie die vorhandene Extension von der Version 1.x auf die Version 2.x aktualisieren, dann führen Sie nach dem Update bitte eine Aktualisierung der Datenbankstruktur durch (unter Verwaltungswerkzeuge -&gt; Wartung -&gt; Analyse Database </w:t>
-      </w:r>
-      <w:proofErr w:type="spellStart"/>
-      <w:r>
-        <w:t>Structure</w:t>
-      </w:r>
-      <w:proofErr w:type="spellEnd"/>
-      <w:r>
-        <w:t>).</w:t>
-      </w:r>
-    </w:p>
-    <w:p>
-      <w:pPr>
-        <w:spacing w:after="120"/>
-        <w:rPr>
-          <w:b/>
-        </w:rPr>
-      </w:pPr>
-    </w:p>
-    <w:p>
-      <w:pPr>
-        <w:spacing w:after="120"/>
-        <w:rPr>
-          <w:b/>
-        </w:rPr>
-      </w:pPr>
-      <w:r>
-        <w:rPr>
-          <w:b/>
-        </w:rPr>
-        <w:t xml:space="preserve">2. </w:t>
-      </w:r>
-      <w:r>
-        <w:rPr>
-          <w:b/>
-        </w:rPr>
-        <w:t>Konfiguration</w:t>
-      </w:r>
-    </w:p>
-    <w:p>
-      <w:pPr>
-        <w:spacing w:after="0"/>
-      </w:pPr>
-      <w:r>
-        <w:t xml:space="preserve">Nach der Installation der </w:t>
-      </w:r>
-      <w:proofErr w:type="spellStart"/>
-      <w:r>
-        <w:t>janolaw</w:t>
-      </w:r>
-      <w:proofErr w:type="spellEnd"/>
-      <w:r>
-        <w:t xml:space="preserve"> Extension können Sie die zentralen Einstellungen vornehmen in den Verwaltungswerkzeugen unter Einstellungen -&gt; Extension </w:t>
-      </w:r>
-      <w:proofErr w:type="spellStart"/>
-      <w:r>
-        <w:t>Configuration</w:t>
-      </w:r>
-      <w:proofErr w:type="spellEnd"/>
-      <w:r>
-        <w:t>. Hier können Sie die zentralen Einstelllungen für die User ID und Shop ID vornehmen und die Cache Laufzeit anpassen.</w:t>
-      </w:r>
-    </w:p>
-    <w:p>
-      <w:pPr>
-        <w:spacing w:after="0"/>
-      </w:pPr>
-    </w:p>
-    <w:p>
-      <w:pPr>
-        <w:spacing w:after="0"/>
+      <w:r>
         <w:rPr>
           <w:rFonts w:cs="LiberationSans"/>
         </w:rPr>
-      </w:pPr>
+        <w:t xml:space="preserve"> erhalten haben.</w:t>
+      </w:r>
       <w:r>
         <w:rPr>
           <w:rFonts w:cs="LiberationSans"/>
         </w:rPr>
-        <w:t>Tragen Sie in</w:t>
-      </w:r>
-      <w:r>
-        <w:rPr>
-          <w:rFonts w:cs="LiberationSans"/>
-        </w:rPr>
-        <w:t xml:space="preserve"> </w:t>
-      </w:r>
-      <w:r>
-        <w:rPr>
-          <w:rFonts w:cs="LiberationSans"/>
-        </w:rPr>
-        <w:t>die</w:t>
-      </w:r>
-      <w:r>
-        <w:rPr>
-          <w:rFonts w:cs="LiberationSans"/>
-        </w:rPr>
-        <w:t xml:space="preserve"> Maske Ihre </w:t>
-      </w:r>
-      <w:r>
-        <w:rPr>
-          <w:rFonts w:cs="LiberationSans"/>
-          <w:b/>
-        </w:rPr>
-        <w:t>User-ID (Kundennummer)</w:t>
-      </w:r>
-      <w:r>
-        <w:rPr>
-          <w:rFonts w:cs="LiberationSans"/>
-        </w:rPr>
-        <w:t xml:space="preserve"> </w:t>
-      </w:r>
-      <w:r>
-        <w:rPr>
-          <w:rFonts w:cs="LiberationSans"/>
-        </w:rPr>
-        <w:t>und</w:t>
-      </w:r>
-      <w:r>
-        <w:rPr>
-          <w:rFonts w:cs="LiberationSans"/>
-        </w:rPr>
-        <w:t xml:space="preserve"> </w:t>
-      </w:r>
-      <w:r>
-        <w:rPr>
-          <w:rFonts w:cs="LiberationSans"/>
-          <w:b/>
-        </w:rPr>
-        <w:t>Shop-ID</w:t>
-      </w:r>
-      <w:r>
-        <w:rPr>
-          <w:rFonts w:cs="LiberationSans"/>
-        </w:rPr>
-        <w:t xml:space="preserve"> ein, die Sie von </w:t>
-      </w:r>
-      <w:proofErr w:type="spellStart"/>
-      <w:r>
-        <w:rPr>
-          <w:rFonts w:cs="LiberationSans"/>
-        </w:rPr>
-        <w:t>janolaw</w:t>
-      </w:r>
-      <w:proofErr w:type="spellEnd"/>
-      <w:r>
-        <w:rPr>
-          <w:rFonts w:cs="LiberationSans"/>
-        </w:rPr>
-        <w:t xml:space="preserve"> erhalten haben.</w:t>
-      </w:r>
-      <w:r>
-        <w:rPr>
-          <w:rFonts w:cs="LiberationSans"/>
-        </w:rPr>
         <w:t xml:space="preserve"> Sie finden diese in Ihrem persönlichen Bereich </w:t>
       </w:r>
       <w:hyperlink r:id="rId13" w:history="1">
-        <w:proofErr w:type="spellStart"/>
         <w:r>
           <w:rPr>
             <w:rStyle w:val="Hyperlink"/>
             <w:rFonts w:cs="LiberationSans"/>
           </w:rPr>
-          <w:t>My</w:t>
-        </w:r>
-        <w:proofErr w:type="spellEnd"/>
-        <w:r>
-          <w:rPr>
-            <w:rStyle w:val="Hyperlink"/>
-            <w:rFonts w:cs="LiberationSans"/>
-          </w:rPr>
-          <w:t xml:space="preserve"> </w:t>
+          <w:t xml:space="preserve">My </w:t>
         </w:r>
         <w:proofErr w:type="spellStart"/>
         <w:r>
@@ -1156,19 +1085,25 @@
         <w:rPr>
           <w:i/>
         </w:rPr>
-        <w:t xml:space="preserve">“ aus und rufen dort das </w:t>
+        <w:t xml:space="preserve">“ </w:t>
+      </w:r>
+      <w:r>
+        <w:rPr>
+          <w:iCs/>
+        </w:rPr>
+        <w:t xml:space="preserve">aus und rufen dort das </w:t>
       </w:r>
       <w:proofErr w:type="spellStart"/>
       <w:r>
         <w:rPr>
-          <w:i/>
+          <w:iCs/>
         </w:rPr>
         <w:t>janolaw</w:t>
       </w:r>
       <w:proofErr w:type="spellEnd"/>
       <w:r>
         <w:rPr>
-          <w:i/>
+          <w:iCs/>
         </w:rPr>
         <w:t xml:space="preserve"> Plugin auf.</w:t>
       </w:r>
@@ -2541,21 +2476,12 @@
         <w:t xml:space="preserve"> </w:t>
       </w:r>
       <w:hyperlink r:id="rId18" w:history="1">
-        <w:proofErr w:type="spellStart"/>
         <w:r>
           <w:rPr>
             <w:rStyle w:val="Hyperlink"/>
             <w:rFonts w:cs="LiberationSans"/>
           </w:rPr>
-          <w:t>My</w:t>
-        </w:r>
-        <w:proofErr w:type="spellEnd"/>
-        <w:r>
-          <w:rPr>
-            <w:rStyle w:val="Hyperlink"/>
-            <w:rFonts w:cs="LiberationSans"/>
-          </w:rPr>
-          <w:t xml:space="preserve"> </w:t>
+          <w:t xml:space="preserve">My </w:t>
         </w:r>
         <w:proofErr w:type="spellStart"/>
         <w:r>
@@ -3230,21 +3156,12 @@
         <w:br/>
       </w:r>
       <w:hyperlink r:id="rId21" w:history="1">
-        <w:proofErr w:type="spellStart"/>
         <w:r>
           <w:rPr>
             <w:rStyle w:val="Hyperlink"/>
             <w:rFonts w:cs="Arial"/>
           </w:rPr>
-          <w:t>My</w:t>
-        </w:r>
-        <w:proofErr w:type="spellEnd"/>
-        <w:r>
-          <w:rPr>
-            <w:rStyle w:val="Hyperlink"/>
-            <w:rFonts w:cs="Arial"/>
-          </w:rPr>
-          <w:t xml:space="preserve"> </w:t>
+          <w:t xml:space="preserve">My </w:t>
         </w:r>
         <w:proofErr w:type="spellStart"/>
         <w:r>
@@ -3432,21 +3349,12 @@
         <w:t xml:space="preserve"> Dokumenten ausschließlich auf www.janolaw.de vor. Dazu müssen Sie sich in den Bereich </w:t>
       </w:r>
       <w:hyperlink r:id="rId23" w:history="1">
-        <w:proofErr w:type="spellStart"/>
         <w:r>
           <w:rPr>
             <w:rStyle w:val="Hyperlink"/>
             <w:rFonts w:cs="Arial"/>
           </w:rPr>
-          <w:t>My</w:t>
-        </w:r>
-        <w:proofErr w:type="spellEnd"/>
-        <w:r>
-          <w:rPr>
-            <w:rStyle w:val="Hyperlink"/>
-            <w:rFonts w:cs="Arial"/>
-          </w:rPr>
-          <w:t xml:space="preserve"> </w:t>
+          <w:t xml:space="preserve">My </w:t>
         </w:r>
         <w:proofErr w:type="spellStart"/>
         <w:r>
@@ -4006,7 +3914,7 @@
 </file>
 
 <file path=word/endnotes.xml><?xml version="1.0" encoding="utf-8"?>
-<w:endnotes xmlns:wpc="http://schemas.microsoft.com/office/word/2010/wordprocessingCanvas" xmlns:cx="http://schemas.microsoft.com/office/drawing/2014/chartex" xmlns:cx1="http://schemas.microsoft.com/office/drawing/2015/9/8/chartex" xmlns:cx2="http://schemas.microsoft.com/office/drawing/2015/10/21/chartex" xmlns:cx3="http://schemas.microsoft.com/office/drawing/2016/5/9/chartex" xmlns:cx4="http://schemas.microsoft.com/office/drawing/2016/5/10/chartex" xmlns:cx5="http://schemas.microsoft.com/office/drawing/2016/5/11/chartex" xmlns:cx6="http://schemas.microsoft.com/office/drawing/2016/5/12/chartex" xmlns:cx7="http://schemas.microsoft.com/office/drawing/2016/5/13/chartex" xmlns:cx8="http://schemas.microsoft.com/office/drawing/2016/5/14/chartex" xmlns:mc="http://schemas.openxmlformats.org/markup-compatibility/2006" xmlns:aink="http://schemas.microsoft.com/office/drawing/2016/ink" xmlns:am3d="http://schemas.microsoft.com/office/drawing/2017/model3d" xmlns:o="urn:schemas-microsoft-com:office:office" xmlns:r="http://schemas.openxmlformats.org/officeDocument/2006/relationships" xmlns:m="http://schemas.openxmlformats.org/officeDocument/2006/math" xmlns:v="urn:schemas-microsoft-com:vml" xmlns:wp14="http://schemas.microsoft.com/office/word/2010/wordprocessingDrawing" xmlns:wp="http://schemas.openxmlformats.org/drawingml/2006/wordprocessingDrawing" xmlns:w10="urn:schemas-microsoft-com:office:word" xmlns:w="http://schemas.openxmlformats.org/wordprocessingml/2006/main" xmlns:w14="http://schemas.microsoft.com/office/word/2010/wordml" xmlns:w15="http://schemas.microsoft.com/office/word/2012/wordml" xmlns:w16cex="http://schemas.microsoft.com/office/word/2018/wordml/cex" xmlns:w16cid="http://schemas.microsoft.com/office/word/2016/wordml/cid" xmlns:w16="http://schemas.microsoft.com/office/word/2018/wordml" xmlns:w16sdtdh="http://schemas.microsoft.com/office/word/2020/wordml/sdtdatahash" xmlns:w16se="http://schemas.microsoft.com/office/word/2015/wordml/symex" xmlns:wpg="http://schemas.microsoft.com/office/word/2010/wordprocessingGroup" xmlns:wpi="http://schemas.microsoft.com/office/word/2010/wordprocessingInk" xmlns:wne="http://schemas.microsoft.com/office/word/2006/wordml" xmlns:wps="http://schemas.microsoft.com/office/word/2010/wordprocessingShape" mc:Ignorable="w14 w15 w16se w16cid w16 w16cex w16sdtdh wp14">
+<w:endnotes xmlns:wpc="http://schemas.microsoft.com/office/word/2010/wordprocessingCanvas" xmlns:cx="http://schemas.microsoft.com/office/drawing/2014/chartex" xmlns:cx1="http://schemas.microsoft.com/office/drawing/2015/9/8/chartex" xmlns:cx2="http://schemas.microsoft.com/office/drawing/2015/10/21/chartex" xmlns:cx3="http://schemas.microsoft.com/office/drawing/2016/5/9/chartex" xmlns:cx4="http://schemas.microsoft.com/office/drawing/2016/5/10/chartex" xmlns:cx5="http://schemas.microsoft.com/office/drawing/2016/5/11/chartex" xmlns:cx6="http://schemas.microsoft.com/office/drawing/2016/5/12/chartex" xmlns:cx7="http://schemas.microsoft.com/office/drawing/2016/5/13/chartex" xmlns:cx8="http://schemas.microsoft.com/office/drawing/2016/5/14/chartex" xmlns:mc="http://schemas.openxmlformats.org/markup-compatibility/2006" xmlns:aink="http://schemas.microsoft.com/office/drawing/2016/ink" xmlns:am3d="http://schemas.microsoft.com/office/drawing/2017/model3d" xmlns:o="urn:schemas-microsoft-com:office:office" xmlns:oel="http://schemas.microsoft.com/office/2019/extlst" xmlns:r="http://schemas.openxmlformats.org/officeDocument/2006/relationships" xmlns:m="http://schemas.openxmlformats.org/officeDocument/2006/math" xmlns:v="urn:schemas-microsoft-com:vml" xmlns:wp14="http://schemas.microsoft.com/office/word/2010/wordprocessingDrawing" xmlns:wp="http://schemas.openxmlformats.org/drawingml/2006/wordprocessingDrawing" xmlns:w10="urn:schemas-microsoft-com:office:word" xmlns:w="http://schemas.openxmlformats.org/wordprocessingml/2006/main" xmlns:w14="http://schemas.microsoft.com/office/word/2010/wordml" xmlns:w15="http://schemas.microsoft.com/office/word/2012/wordml" xmlns:w16cex="http://schemas.microsoft.com/office/word/2018/wordml/cex" xmlns:w16cid="http://schemas.microsoft.com/office/word/2016/wordml/cid" xmlns:w16="http://schemas.microsoft.com/office/word/2018/wordml" xmlns:w16du="http://schemas.microsoft.com/office/word/2023/wordml/word16du" xmlns:w16sdtdh="http://schemas.microsoft.com/office/word/2020/wordml/sdtdatahash" xmlns:w16se="http://schemas.microsoft.com/office/word/2015/wordml/symex" xmlns:wpg="http://schemas.microsoft.com/office/word/2010/wordprocessingGroup" xmlns:wpi="http://schemas.microsoft.com/office/word/2010/wordprocessingInk" xmlns:wne="http://schemas.microsoft.com/office/word/2006/wordml" xmlns:wps="http://schemas.microsoft.com/office/word/2010/wordprocessingShape" mc:Ignorable="w14 w15 w16se w16cid w16 w16cex w16sdtdh wp14">
   <w:endnote w:type="separator" w:id="-1">
     <w:p>
       <w:pPr>
@@ -4031,7 +3939,7 @@
 </file>
 
 <file path=word/footer1.xml><?xml version="1.0" encoding="utf-8"?>
-<w:ftr xmlns:wpc="http://schemas.microsoft.com/office/word/2010/wordprocessingCanvas" xmlns:cx="http://schemas.microsoft.com/office/drawing/2014/chartex" xmlns:cx1="http://schemas.microsoft.com/office/drawing/2015/9/8/chartex" xmlns:cx2="http://schemas.microsoft.com/office/drawing/2015/10/21/chartex" xmlns:cx3="http://schemas.microsoft.com/office/drawing/2016/5/9/chartex" xmlns:cx4="http://schemas.microsoft.com/office/drawing/2016/5/10/chartex" xmlns:cx5="http://schemas.microsoft.com/office/drawing/2016/5/11/chartex" xmlns:cx6="http://schemas.microsoft.com/office/drawing/2016/5/12/chartex" xmlns:cx7="http://schemas.microsoft.com/office/drawing/2016/5/13/chartex" xmlns:cx8="http://schemas.microsoft.com/office/drawing/2016/5/14/chartex" xmlns:mc="http://schemas.openxmlformats.org/markup-compatibility/2006" xmlns:aink="http://schemas.microsoft.com/office/drawing/2016/ink" xmlns:am3d="http://schemas.microsoft.com/office/drawing/2017/model3d" xmlns:o="urn:schemas-microsoft-com:office:office" xmlns:r="http://schemas.openxmlformats.org/officeDocument/2006/relationships" xmlns:m="http://schemas.openxmlformats.org/officeDocument/2006/math" xmlns:v="urn:schemas-microsoft-com:vml" xmlns:wp14="http://schemas.microsoft.com/office/word/2010/wordprocessingDrawing" xmlns:wp="http://schemas.openxmlformats.org/drawingml/2006/wordprocessingDrawing" xmlns:w10="urn:schemas-microsoft-com:office:word" xmlns:w="http://schemas.openxmlformats.org/wordprocessingml/2006/main" xmlns:w14="http://schemas.microsoft.com/office/word/2010/wordml" xmlns:w15="http://schemas.microsoft.com/office/word/2012/wordml" xmlns:w16cex="http://schemas.microsoft.com/office/word/2018/wordml/cex" xmlns:w16cid="http://schemas.microsoft.com/office/word/2016/wordml/cid" xmlns:w16="http://schemas.microsoft.com/office/word/2018/wordml" xmlns:w16sdtdh="http://schemas.microsoft.com/office/word/2020/wordml/sdtdatahash" xmlns:w16se="http://schemas.microsoft.com/office/word/2015/wordml/symex" xmlns:wpg="http://schemas.microsoft.com/office/word/2010/wordprocessingGroup" xmlns:wpi="http://schemas.microsoft.com/office/word/2010/wordprocessingInk" xmlns:wne="http://schemas.microsoft.com/office/word/2006/wordml" xmlns:wps="http://schemas.microsoft.com/office/word/2010/wordprocessingShape" mc:Ignorable="w14 w15 w16se w16cid w16 w16cex w16sdtdh wp14">
+<w:ftr xmlns:wpc="http://schemas.microsoft.com/office/word/2010/wordprocessingCanvas" xmlns:cx="http://schemas.microsoft.com/office/drawing/2014/chartex" xmlns:cx1="http://schemas.microsoft.com/office/drawing/2015/9/8/chartex" xmlns:cx2="http://schemas.microsoft.com/office/drawing/2015/10/21/chartex" xmlns:cx3="http://schemas.microsoft.com/office/drawing/2016/5/9/chartex" xmlns:cx4="http://schemas.microsoft.com/office/drawing/2016/5/10/chartex" xmlns:cx5="http://schemas.microsoft.com/office/drawing/2016/5/11/chartex" xmlns:cx6="http://schemas.microsoft.com/office/drawing/2016/5/12/chartex" xmlns:cx7="http://schemas.microsoft.com/office/drawing/2016/5/13/chartex" xmlns:cx8="http://schemas.microsoft.com/office/drawing/2016/5/14/chartex" xmlns:mc="http://schemas.openxmlformats.org/markup-compatibility/2006" xmlns:aink="http://schemas.microsoft.com/office/drawing/2016/ink" xmlns:am3d="http://schemas.microsoft.com/office/drawing/2017/model3d" xmlns:o="urn:schemas-microsoft-com:office:office" xmlns:oel="http://schemas.microsoft.com/office/2019/extlst" xmlns:r="http://schemas.openxmlformats.org/officeDocument/2006/relationships" xmlns:m="http://schemas.openxmlformats.org/officeDocument/2006/math" xmlns:v="urn:schemas-microsoft-com:vml" xmlns:wp14="http://schemas.microsoft.com/office/word/2010/wordprocessingDrawing" xmlns:wp="http://schemas.openxmlformats.org/drawingml/2006/wordprocessingDrawing" xmlns:w10="urn:schemas-microsoft-com:office:word" xmlns:w="http://schemas.openxmlformats.org/wordprocessingml/2006/main" xmlns:w14="http://schemas.microsoft.com/office/word/2010/wordml" xmlns:w15="http://schemas.microsoft.com/office/word/2012/wordml" xmlns:w16cex="http://schemas.microsoft.com/office/word/2018/wordml/cex" xmlns:w16cid="http://schemas.microsoft.com/office/word/2016/wordml/cid" xmlns:w16="http://schemas.microsoft.com/office/word/2018/wordml" xmlns:w16du="http://schemas.microsoft.com/office/word/2023/wordml/word16du" xmlns:w16sdtdh="http://schemas.microsoft.com/office/word/2020/wordml/sdtdatahash" xmlns:w16se="http://schemas.microsoft.com/office/word/2015/wordml/symex" xmlns:wpg="http://schemas.microsoft.com/office/word/2010/wordprocessingGroup" xmlns:wpi="http://schemas.microsoft.com/office/word/2010/wordprocessingInk" xmlns:wne="http://schemas.microsoft.com/office/word/2006/wordml" xmlns:wps="http://schemas.microsoft.com/office/word/2010/wordprocessingShape" mc:Ignorable="w14 w15 w16se w16cid w16 w16cex w16sdtdh wp14">
   <w:p>
     <w:pPr>
       <w:rPr>
@@ -4268,7 +4176,7 @@
 </file>
 
 <file path=word/footnotes.xml><?xml version="1.0" encoding="utf-8"?>
-<w:footnotes xmlns:wpc="http://schemas.microsoft.com/office/word/2010/wordprocessingCanvas" xmlns:cx="http://schemas.microsoft.com/office/drawing/2014/chartex" xmlns:cx1="http://schemas.microsoft.com/office/drawing/2015/9/8/chartex" xmlns:cx2="http://schemas.microsoft.com/office/drawing/2015/10/21/chartex" xmlns:cx3="http://schemas.microsoft.com/office/drawing/2016/5/9/chartex" xmlns:cx4="http://schemas.microsoft.com/office/drawing/2016/5/10/chartex" xmlns:cx5="http://schemas.microsoft.com/office/drawing/2016/5/11/chartex" xmlns:cx6="http://schemas.microsoft.com/office/drawing/2016/5/12/chartex" xmlns:cx7="http://schemas.microsoft.com/office/drawing/2016/5/13/chartex" xmlns:cx8="http://schemas.microsoft.com/office/drawing/2016/5/14/chartex" xmlns:mc="http://schemas.openxmlformats.org/markup-compatibility/2006" xmlns:aink="http://schemas.microsoft.com/office/drawing/2016/ink" xmlns:am3d="http://schemas.microsoft.com/office/drawing/2017/model3d" xmlns:o="urn:schemas-microsoft-com:office:office" xmlns:r="http://schemas.openxmlformats.org/officeDocument/2006/relationships" xmlns:m="http://schemas.openxmlformats.org/officeDocument/2006/math" xmlns:v="urn:schemas-microsoft-com:vml" xmlns:wp14="http://schemas.microsoft.com/office/word/2010/wordprocessingDrawing" xmlns:wp="http://schemas.openxmlformats.org/drawingml/2006/wordprocessingDrawing" xmlns:w10="urn:schemas-microsoft-com:office:word" xmlns:w="http://schemas.openxmlformats.org/wordprocessingml/2006/main" xmlns:w14="http://schemas.microsoft.com/office/word/2010/wordml" xmlns:w15="http://schemas.microsoft.com/office/word/2012/wordml" xmlns:w16cex="http://schemas.microsoft.com/office/word/2018/wordml/cex" xmlns:w16cid="http://schemas.microsoft.com/office/word/2016/wordml/cid" xmlns:w16="http://schemas.microsoft.com/office/word/2018/wordml" xmlns:w16sdtdh="http://schemas.microsoft.com/office/word/2020/wordml/sdtdatahash" xmlns:w16se="http://schemas.microsoft.com/office/word/2015/wordml/symex" xmlns:wpg="http://schemas.microsoft.com/office/word/2010/wordprocessingGroup" xmlns:wpi="http://schemas.microsoft.com/office/word/2010/wordprocessingInk" xmlns:wne="http://schemas.microsoft.com/office/word/2006/wordml" xmlns:wps="http://schemas.microsoft.com/office/word/2010/wordprocessingShape" mc:Ignorable="w14 w15 w16se w16cid w16 w16cex w16sdtdh wp14">
+<w:footnotes xmlns:wpc="http://schemas.microsoft.com/office/word/2010/wordprocessingCanvas" xmlns:cx="http://schemas.microsoft.com/office/drawing/2014/chartex" xmlns:cx1="http://schemas.microsoft.com/office/drawing/2015/9/8/chartex" xmlns:cx2="http://schemas.microsoft.com/office/drawing/2015/10/21/chartex" xmlns:cx3="http://schemas.microsoft.com/office/drawing/2016/5/9/chartex" xmlns:cx4="http://schemas.microsoft.com/office/drawing/2016/5/10/chartex" xmlns:cx5="http://schemas.microsoft.com/office/drawing/2016/5/11/chartex" xmlns:cx6="http://schemas.microsoft.com/office/drawing/2016/5/12/chartex" xmlns:cx7="http://schemas.microsoft.com/office/drawing/2016/5/13/chartex" xmlns:cx8="http://schemas.microsoft.com/office/drawing/2016/5/14/chartex" xmlns:mc="http://schemas.openxmlformats.org/markup-compatibility/2006" xmlns:aink="http://schemas.microsoft.com/office/drawing/2016/ink" xmlns:am3d="http://schemas.microsoft.com/office/drawing/2017/model3d" xmlns:o="urn:schemas-microsoft-com:office:office" xmlns:oel="http://schemas.microsoft.com/office/2019/extlst" xmlns:r="http://schemas.openxmlformats.org/officeDocument/2006/relationships" xmlns:m="http://schemas.openxmlformats.org/officeDocument/2006/math" xmlns:v="urn:schemas-microsoft-com:vml" xmlns:wp14="http://schemas.microsoft.com/office/word/2010/wordprocessingDrawing" xmlns:wp="http://schemas.openxmlformats.org/drawingml/2006/wordprocessingDrawing" xmlns:w10="urn:schemas-microsoft-com:office:word" xmlns:w="http://schemas.openxmlformats.org/wordprocessingml/2006/main" xmlns:w14="http://schemas.microsoft.com/office/word/2010/wordml" xmlns:w15="http://schemas.microsoft.com/office/word/2012/wordml" xmlns:w16cex="http://schemas.microsoft.com/office/word/2018/wordml/cex" xmlns:w16cid="http://schemas.microsoft.com/office/word/2016/wordml/cid" xmlns:w16="http://schemas.microsoft.com/office/word/2018/wordml" xmlns:w16du="http://schemas.microsoft.com/office/word/2023/wordml/word16du" xmlns:w16sdtdh="http://schemas.microsoft.com/office/word/2020/wordml/sdtdatahash" xmlns:w16se="http://schemas.microsoft.com/office/word/2015/wordml/symex" xmlns:wpg="http://schemas.microsoft.com/office/word/2010/wordprocessingGroup" xmlns:wpi="http://schemas.microsoft.com/office/word/2010/wordprocessingInk" xmlns:wne="http://schemas.microsoft.com/office/word/2006/wordml" xmlns:wps="http://schemas.microsoft.com/office/word/2010/wordprocessingShape" mc:Ignorable="w14 w15 w16se w16cid w16 w16cex w16sdtdh wp14">
   <w:footnote w:type="separator" w:id="-1">
     <w:p>
       <w:pPr>
@@ -4293,7 +4201,7 @@
 </file>
 
 <file path=word/header1.xml><?xml version="1.0" encoding="utf-8"?>
-<w:hdr xmlns:wpc="http://schemas.microsoft.com/office/word/2010/wordprocessingCanvas" xmlns:cx="http://schemas.microsoft.com/office/drawing/2014/chartex" xmlns:cx1="http://schemas.microsoft.com/office/drawing/2015/9/8/chartex" xmlns:cx2="http://schemas.microsoft.com/office/drawing/2015/10/21/chartex" xmlns:cx3="http://schemas.microsoft.com/office/drawing/2016/5/9/chartex" xmlns:cx4="http://schemas.microsoft.com/office/drawing/2016/5/10/chartex" xmlns:cx5="http://schemas.microsoft.com/office/drawing/2016/5/11/chartex" xmlns:cx6="http://schemas.microsoft.com/office/drawing/2016/5/12/chartex" xmlns:cx7="http://schemas.microsoft.com/office/drawing/2016/5/13/chartex" xmlns:cx8="http://schemas.microsoft.com/office/drawing/2016/5/14/chartex" xmlns:mc="http://schemas.openxmlformats.org/markup-compatibility/2006" xmlns:aink="http://schemas.microsoft.com/office/drawing/2016/ink" xmlns:am3d="http://schemas.microsoft.com/office/drawing/2017/model3d" xmlns:o="urn:schemas-microsoft-com:office:office" xmlns:r="http://schemas.openxmlformats.org/officeDocument/2006/relationships" xmlns:m="http://schemas.openxmlformats.org/officeDocument/2006/math" xmlns:v="urn:schemas-microsoft-com:vml" xmlns:wp14="http://schemas.microsoft.com/office/word/2010/wordprocessingDrawing" xmlns:wp="http://schemas.openxmlformats.org/drawingml/2006/wordprocessingDrawing" xmlns:w10="urn:schemas-microsoft-com:office:word" xmlns:w="http://schemas.openxmlformats.org/wordprocessingml/2006/main" xmlns:w14="http://schemas.microsoft.com/office/word/2010/wordml" xmlns:w15="http://schemas.microsoft.com/office/word/2012/wordml" xmlns:w16cex="http://schemas.microsoft.com/office/word/2018/wordml/cex" xmlns:w16cid="http://schemas.microsoft.com/office/word/2016/wordml/cid" xmlns:w16="http://schemas.microsoft.com/office/word/2018/wordml" xmlns:w16sdtdh="http://schemas.microsoft.com/office/word/2020/wordml/sdtdatahash" xmlns:w16se="http://schemas.microsoft.com/office/word/2015/wordml/symex" xmlns:wpg="http://schemas.microsoft.com/office/word/2010/wordprocessingGroup" xmlns:wpi="http://schemas.microsoft.com/office/word/2010/wordprocessingInk" xmlns:wne="http://schemas.microsoft.com/office/word/2006/wordml" xmlns:wps="http://schemas.microsoft.com/office/word/2010/wordprocessingShape" mc:Ignorable="w14 w15 w16se w16cid w16 w16cex w16sdtdh wp14">
+<w:hdr xmlns:wpc="http://schemas.microsoft.com/office/word/2010/wordprocessingCanvas" xmlns:cx="http://schemas.microsoft.com/office/drawing/2014/chartex" xmlns:cx1="http://schemas.microsoft.com/office/drawing/2015/9/8/chartex" xmlns:cx2="http://schemas.microsoft.com/office/drawing/2015/10/21/chartex" xmlns:cx3="http://schemas.microsoft.com/office/drawing/2016/5/9/chartex" xmlns:cx4="http://schemas.microsoft.com/office/drawing/2016/5/10/chartex" xmlns:cx5="http://schemas.microsoft.com/office/drawing/2016/5/11/chartex" xmlns:cx6="http://schemas.microsoft.com/office/drawing/2016/5/12/chartex" xmlns:cx7="http://schemas.microsoft.com/office/drawing/2016/5/13/chartex" xmlns:cx8="http://schemas.microsoft.com/office/drawing/2016/5/14/chartex" xmlns:mc="http://schemas.openxmlformats.org/markup-compatibility/2006" xmlns:aink="http://schemas.microsoft.com/office/drawing/2016/ink" xmlns:am3d="http://schemas.microsoft.com/office/drawing/2017/model3d" xmlns:o="urn:schemas-microsoft-com:office:office" xmlns:oel="http://schemas.microsoft.com/office/2019/extlst" xmlns:r="http://schemas.openxmlformats.org/officeDocument/2006/relationships" xmlns:m="http://schemas.openxmlformats.org/officeDocument/2006/math" xmlns:v="urn:schemas-microsoft-com:vml" xmlns:wp14="http://schemas.microsoft.com/office/word/2010/wordprocessingDrawing" xmlns:wp="http://schemas.openxmlformats.org/drawingml/2006/wordprocessingDrawing" xmlns:w10="urn:schemas-microsoft-com:office:word" xmlns:w="http://schemas.openxmlformats.org/wordprocessingml/2006/main" xmlns:w14="http://schemas.microsoft.com/office/word/2010/wordml" xmlns:w15="http://schemas.microsoft.com/office/word/2012/wordml" xmlns:w16cex="http://schemas.microsoft.com/office/word/2018/wordml/cex" xmlns:w16cid="http://schemas.microsoft.com/office/word/2016/wordml/cid" xmlns:w16="http://schemas.microsoft.com/office/word/2018/wordml" xmlns:w16du="http://schemas.microsoft.com/office/word/2023/wordml/word16du" xmlns:w16sdtdh="http://schemas.microsoft.com/office/word/2020/wordml/sdtdatahash" xmlns:w16se="http://schemas.microsoft.com/office/word/2015/wordml/symex" xmlns:wpg="http://schemas.microsoft.com/office/word/2010/wordprocessingGroup" xmlns:wpi="http://schemas.microsoft.com/office/word/2010/wordprocessingInk" xmlns:wne="http://schemas.microsoft.com/office/word/2006/wordml" xmlns:wps="http://schemas.microsoft.com/office/word/2010/wordprocessingShape" mc:Ignorable="w14 w15 w16se w16cid w16 w16cex w16sdtdh wp14">
   <w:p>
     <w:pPr>
       <w:pStyle w:val="Kopfzeile"/>
@@ -4451,7 +4359,7 @@
 </file>
 
 <file path=word/numbering.xml><?xml version="1.0" encoding="utf-8"?>
-<w:numbering xmlns:wpc="http://schemas.microsoft.com/office/word/2010/wordprocessingCanvas" xmlns:cx="http://schemas.microsoft.com/office/drawing/2014/chartex" xmlns:cx1="http://schemas.microsoft.com/office/drawing/2015/9/8/chartex" xmlns:cx2="http://schemas.microsoft.com/office/drawing/2015/10/21/chartex" xmlns:cx3="http://schemas.microsoft.com/office/drawing/2016/5/9/chartex" xmlns:cx4="http://schemas.microsoft.com/office/drawing/2016/5/10/chartex" xmlns:cx5="http://schemas.microsoft.com/office/drawing/2016/5/11/chartex" xmlns:cx6="http://schemas.microsoft.com/office/drawing/2016/5/12/chartex" xmlns:cx7="http://schemas.microsoft.com/office/drawing/2016/5/13/chartex" xmlns:cx8="http://schemas.microsoft.com/office/drawing/2016/5/14/chartex" xmlns:mc="http://schemas.openxmlformats.org/markup-compatibility/2006" xmlns:aink="http://schemas.microsoft.com/office/drawing/2016/ink" xmlns:am3d="http://schemas.microsoft.com/office/drawing/2017/model3d" xmlns:o="urn:schemas-microsoft-com:office:office" xmlns:r="http://schemas.openxmlformats.org/officeDocument/2006/relationships" xmlns:m="http://schemas.openxmlformats.org/officeDocument/2006/math" xmlns:v="urn:schemas-microsoft-com:vml" xmlns:wp14="http://schemas.microsoft.com/office/word/2010/wordprocessingDrawing" xmlns:wp="http://schemas.openxmlformats.org/drawingml/2006/wordprocessingDrawing" xmlns:w10="urn:schemas-microsoft-com:office:word" xmlns:w="http://schemas.openxmlformats.org/wordprocessingml/2006/main" xmlns:w14="http://schemas.microsoft.com/office/word/2010/wordml" xmlns:w15="http://schemas.microsoft.com/office/word/2012/wordml" xmlns:w16cex="http://schemas.microsoft.com/office/word/2018/wordml/cex" xmlns:w16cid="http://schemas.microsoft.com/office/word/2016/wordml/cid" xmlns:w16="http://schemas.microsoft.com/office/word/2018/wordml" xmlns:w16sdtdh="http://schemas.microsoft.com/office/word/2020/wordml/sdtdatahash" xmlns:w16se="http://schemas.microsoft.com/office/word/2015/wordml/symex" xmlns:wpg="http://schemas.microsoft.com/office/word/2010/wordprocessingGroup" xmlns:wpi="http://schemas.microsoft.com/office/word/2010/wordprocessingInk" xmlns:wne="http://schemas.microsoft.com/office/word/2006/wordml" xmlns:wps="http://schemas.microsoft.com/office/word/2010/wordprocessingShape" mc:Ignorable="w14 w15 w16se w16cid w16 w16cex w16sdtdh wp14">
+<w:numbering xmlns:wpc="http://schemas.microsoft.com/office/word/2010/wordprocessingCanvas" xmlns:cx="http://schemas.microsoft.com/office/drawing/2014/chartex" xmlns:cx1="http://schemas.microsoft.com/office/drawing/2015/9/8/chartex" xmlns:cx2="http://schemas.microsoft.com/office/drawing/2015/10/21/chartex" xmlns:cx3="http://schemas.microsoft.com/office/drawing/2016/5/9/chartex" xmlns:cx4="http://schemas.microsoft.com/office/drawing/2016/5/10/chartex" xmlns:cx5="http://schemas.microsoft.com/office/drawing/2016/5/11/chartex" xmlns:cx6="http://schemas.microsoft.com/office/drawing/2016/5/12/chartex" xmlns:cx7="http://schemas.microsoft.com/office/drawing/2016/5/13/chartex" xmlns:cx8="http://schemas.microsoft.com/office/drawing/2016/5/14/chartex" xmlns:mc="http://schemas.openxmlformats.org/markup-compatibility/2006" xmlns:aink="http://schemas.microsoft.com/office/drawing/2016/ink" xmlns:am3d="http://schemas.microsoft.com/office/drawing/2017/model3d" xmlns:o="urn:schemas-microsoft-com:office:office" xmlns:oel="http://schemas.microsoft.com/office/2019/extlst" xmlns:r="http://schemas.openxmlformats.org/officeDocument/2006/relationships" xmlns:m="http://schemas.openxmlformats.org/officeDocument/2006/math" xmlns:v="urn:schemas-microsoft-com:vml" xmlns:wp14="http://schemas.microsoft.com/office/word/2010/wordprocessingDrawing" xmlns:wp="http://schemas.openxmlformats.org/drawingml/2006/wordprocessingDrawing" xmlns:w10="urn:schemas-microsoft-com:office:word" xmlns:w="http://schemas.openxmlformats.org/wordprocessingml/2006/main" xmlns:w14="http://schemas.microsoft.com/office/word/2010/wordml" xmlns:w15="http://schemas.microsoft.com/office/word/2012/wordml" xmlns:w16cex="http://schemas.microsoft.com/office/word/2018/wordml/cex" xmlns:w16cid="http://schemas.microsoft.com/office/word/2016/wordml/cid" xmlns:w16="http://schemas.microsoft.com/office/word/2018/wordml" xmlns:w16du="http://schemas.microsoft.com/office/word/2023/wordml/word16du" xmlns:w16sdtdh="http://schemas.microsoft.com/office/word/2020/wordml/sdtdatahash" xmlns:w16se="http://schemas.microsoft.com/office/word/2015/wordml/symex" xmlns:wpg="http://schemas.microsoft.com/office/word/2010/wordprocessingGroup" xmlns:wpi="http://schemas.microsoft.com/office/word/2010/wordprocessingInk" xmlns:wne="http://schemas.microsoft.com/office/word/2006/wordml" xmlns:wps="http://schemas.microsoft.com/office/word/2010/wordprocessingShape" mc:Ignorable="w14 w15 w16se w16cid w16 w16cex w16sdtdh wp14">
   <w:abstractNum w:abstractNumId="0" w15:restartNumberingAfterBreak="0">
     <w:nsid w:val="00000001"/>
     <w:multiLevelType w:val="multilevel"/>
@@ -5364,31 +5272,31 @@
       </w:rPr>
     </w:lvl>
   </w:abstractNum>
-  <w:num w:numId="1">
+  <w:num w:numId="1" w16cid:durableId="418721655">
     <w:abstractNumId w:val="0"/>
   </w:num>
-  <w:num w:numId="2">
+  <w:num w:numId="2" w16cid:durableId="954630087">
     <w:abstractNumId w:val="7"/>
   </w:num>
-  <w:num w:numId="3">
+  <w:num w:numId="3" w16cid:durableId="1129081833">
     <w:abstractNumId w:val="5"/>
   </w:num>
-  <w:num w:numId="4">
+  <w:num w:numId="4" w16cid:durableId="1547256837">
     <w:abstractNumId w:val="5"/>
   </w:num>
-  <w:num w:numId="5">
+  <w:num w:numId="5" w16cid:durableId="793251061">
     <w:abstractNumId w:val="1"/>
   </w:num>
-  <w:num w:numId="6">
+  <w:num w:numId="6" w16cid:durableId="1910774269">
     <w:abstractNumId w:val="6"/>
   </w:num>
-  <w:num w:numId="7">
+  <w:num w:numId="7" w16cid:durableId="1658611288">
     <w:abstractNumId w:val="3"/>
   </w:num>
-  <w:num w:numId="8">
+  <w:num w:numId="8" w16cid:durableId="1959410970">
     <w:abstractNumId w:val="2"/>
   </w:num>
-  <w:num w:numId="9">
+  <w:num w:numId="9" w16cid:durableId="409351635">
     <w:abstractNumId w:val="4"/>
   </w:num>
 </w:numbering>
@@ -5517,6 +5425,7 @@
     <w:lsdException w:name="HTML Sample" w:semiHidden="1" w:unhideWhenUsed="1"/>
     <w:lsdException w:name="HTML Typewriter" w:semiHidden="1" w:unhideWhenUsed="1"/>
     <w:lsdException w:name="HTML Variable" w:semiHidden="1" w:unhideWhenUsed="1"/>
+    <w:lsdException w:name="Normal Table" w:semiHidden="1" w:unhideWhenUsed="1"/>
     <w:lsdException w:name="annotation subject" w:semiHidden="1" w:unhideWhenUsed="1"/>
     <w:lsdException w:name="No List" w:semiHidden="1" w:unhideWhenUsed="1"/>
     <w:lsdException w:name="Outline List 1" w:semiHidden="1" w:unhideWhenUsed="1"/>
@@ -5559,8 +5468,11 @@
     <w:lsdException w:name="Table Contemporary" w:semiHidden="1" w:unhideWhenUsed="1"/>
     <w:lsdException w:name="Table Elegant" w:semiHidden="1" w:unhideWhenUsed="1"/>
     <w:lsdException w:name="Table Professional" w:semiHidden="1" w:unhideWhenUsed="1"/>
+    <w:lsdException w:name="Table Subtle 1" w:semiHidden="1" w:unhideWhenUsed="1"/>
     <w:lsdException w:name="Table Subtle 2" w:semiHidden="1" w:unhideWhenUsed="1"/>
     <w:lsdException w:name="Table Web 1" w:semiHidden="1" w:unhideWhenUsed="1"/>
+    <w:lsdException w:name="Table Web 2" w:semiHidden="1" w:unhideWhenUsed="1"/>
+    <w:lsdException w:name="Table Web 3" w:semiHidden="1" w:unhideWhenUsed="1"/>
     <w:lsdException w:name="Balloon Text" w:semiHidden="1" w:unhideWhenUsed="1"/>
     <w:lsdException w:name="Table Grid" w:uiPriority="59"/>
     <w:lsdException w:name="Table Theme" w:semiHidden="1" w:unhideWhenUsed="1"/>

</xml_diff>

<commit_message>
Update for typo3 12 and 13, migrate to new git repository
</commit_message>
<xml_diff>
--- a/Documentation/Einbindungsanleitung__janolaw_typo3.docx
+++ b/Documentation/Einbindungsanleitung__janolaw_typo3.docx
@@ -1,6 +1,6 @@
 
 <file path=word/document.xml><?xml version="1.0" encoding="utf-8"?>
-<w:document xmlns:wpc="http://schemas.microsoft.com/office/word/2010/wordprocessingCanvas" xmlns:cx="http://schemas.microsoft.com/office/drawing/2014/chartex" xmlns:cx1="http://schemas.microsoft.com/office/drawing/2015/9/8/chartex" xmlns:cx2="http://schemas.microsoft.com/office/drawing/2015/10/21/chartex" xmlns:cx3="http://schemas.microsoft.com/office/drawing/2016/5/9/chartex" xmlns:cx4="http://schemas.microsoft.com/office/drawing/2016/5/10/chartex" xmlns:cx5="http://schemas.microsoft.com/office/drawing/2016/5/11/chartex" xmlns:cx6="http://schemas.microsoft.com/office/drawing/2016/5/12/chartex" xmlns:cx7="http://schemas.microsoft.com/office/drawing/2016/5/13/chartex" xmlns:cx8="http://schemas.microsoft.com/office/drawing/2016/5/14/chartex" xmlns:mc="http://schemas.openxmlformats.org/markup-compatibility/2006" xmlns:aink="http://schemas.microsoft.com/office/drawing/2016/ink" xmlns:am3d="http://schemas.microsoft.com/office/drawing/2017/model3d" xmlns:o="urn:schemas-microsoft-com:office:office" xmlns:oel="http://schemas.microsoft.com/office/2019/extlst" xmlns:r="http://schemas.openxmlformats.org/officeDocument/2006/relationships" xmlns:m="http://schemas.openxmlformats.org/officeDocument/2006/math" xmlns:v="urn:schemas-microsoft-com:vml" xmlns:wp14="http://schemas.microsoft.com/office/word/2010/wordprocessingDrawing" xmlns:wp="http://schemas.openxmlformats.org/drawingml/2006/wordprocessingDrawing" xmlns:w10="urn:schemas-microsoft-com:office:word" xmlns:w="http://schemas.openxmlformats.org/wordprocessingml/2006/main" xmlns:w14="http://schemas.microsoft.com/office/word/2010/wordml" xmlns:w15="http://schemas.microsoft.com/office/word/2012/wordml" xmlns:w16cex="http://schemas.microsoft.com/office/word/2018/wordml/cex" xmlns:w16cid="http://schemas.microsoft.com/office/word/2016/wordml/cid" xmlns:w16="http://schemas.microsoft.com/office/word/2018/wordml" xmlns:w16du="http://schemas.microsoft.com/office/word/2023/wordml/word16du" xmlns:w16sdtdh="http://schemas.microsoft.com/office/word/2020/wordml/sdtdatahash" xmlns:w16se="http://schemas.microsoft.com/office/word/2015/wordml/symex" xmlns:wpg="http://schemas.microsoft.com/office/word/2010/wordprocessingGroup" xmlns:wpi="http://schemas.microsoft.com/office/word/2010/wordprocessingInk" xmlns:wne="http://schemas.microsoft.com/office/word/2006/wordml" xmlns:wps="http://schemas.microsoft.com/office/word/2010/wordprocessingShape" mc:Ignorable="w14 w15 w16se w16cid w16 w16cex w16sdtdh wp14">
+<w:document xmlns:wpc="http://schemas.microsoft.com/office/word/2010/wordprocessingCanvas" xmlns:cx="http://schemas.microsoft.com/office/drawing/2014/chartex" xmlns:cx1="http://schemas.microsoft.com/office/drawing/2015/9/8/chartex" xmlns:cx2="http://schemas.microsoft.com/office/drawing/2015/10/21/chartex" xmlns:cx3="http://schemas.microsoft.com/office/drawing/2016/5/9/chartex" xmlns:cx4="http://schemas.microsoft.com/office/drawing/2016/5/10/chartex" xmlns:cx5="http://schemas.microsoft.com/office/drawing/2016/5/11/chartex" xmlns:cx6="http://schemas.microsoft.com/office/drawing/2016/5/12/chartex" xmlns:cx7="http://schemas.microsoft.com/office/drawing/2016/5/13/chartex" xmlns:cx8="http://schemas.microsoft.com/office/drawing/2016/5/14/chartex" xmlns:mc="http://schemas.openxmlformats.org/markup-compatibility/2006" xmlns:aink="http://schemas.microsoft.com/office/drawing/2016/ink" xmlns:am3d="http://schemas.microsoft.com/office/drawing/2017/model3d" xmlns:o="urn:schemas-microsoft-com:office:office" xmlns:oel="http://schemas.microsoft.com/office/2019/extlst" xmlns:r="http://schemas.openxmlformats.org/officeDocument/2006/relationships" xmlns:m="http://schemas.openxmlformats.org/officeDocument/2006/math" xmlns:v="urn:schemas-microsoft-com:vml" xmlns:wp14="http://schemas.microsoft.com/office/word/2010/wordprocessingDrawing" xmlns:wp="http://schemas.openxmlformats.org/drawingml/2006/wordprocessingDrawing" xmlns:w10="urn:schemas-microsoft-com:office:word" xmlns:w="http://schemas.openxmlformats.org/wordprocessingml/2006/main" xmlns:w14="http://schemas.microsoft.com/office/word/2010/wordml" xmlns:w15="http://schemas.microsoft.com/office/word/2012/wordml" xmlns:w16cex="http://schemas.microsoft.com/office/word/2018/wordml/cex" xmlns:w16cid="http://schemas.microsoft.com/office/word/2016/wordml/cid" xmlns:w16="http://schemas.microsoft.com/office/word/2018/wordml" xmlns:w16du="http://schemas.microsoft.com/office/word/2023/wordml/word16du" xmlns:w16sdtdh="http://schemas.microsoft.com/office/word/2020/wordml/sdtdatahash" xmlns:w16sdtfl="http://schemas.microsoft.com/office/word/2024/wordml/sdtformatlock" xmlns:w16se="http://schemas.microsoft.com/office/word/2015/wordml/symex" xmlns:wpg="http://schemas.microsoft.com/office/word/2010/wordprocessingGroup" xmlns:wpi="http://schemas.microsoft.com/office/word/2010/wordprocessingInk" xmlns:wne="http://schemas.microsoft.com/office/word/2006/wordml" xmlns:wps="http://schemas.microsoft.com/office/word/2010/wordprocessingShape" mc:Ignorable="w14 w15 w16se w16cid w16 w16cex w16sdtdh w16sdtfl w16du wp14">
   <w:body>
     <w:p>
       <w:pPr>
@@ -91,19 +91,11 @@
       <w:r>
         <w:t xml:space="preserve">Bitte prüfen Sie ob Ihnen die Rechtstexte in der </w:t>
       </w:r>
-      <w:proofErr w:type="spellStart"/>
-      <w:r>
-        <w:rPr>
-          <w:b/>
-        </w:rPr>
-        <w:t>janolaw</w:t>
-      </w:r>
-      <w:proofErr w:type="spellEnd"/>
-      <w:r>
-        <w:rPr>
-          <w:b/>
-        </w:rPr>
-        <w:t xml:space="preserve"> Version 3</w:t>
+      <w:r>
+        <w:rPr>
+          <w:b/>
+        </w:rPr>
+        <w:t>janolaw Version 3</w:t>
       </w:r>
       <w:r>
         <w:t xml:space="preserve"> zur Verfügung stehen. Dies ist der Fall, wenn die Texte im Jahr 2016 erstellt worden sind. Sollten Sie Zweifel haben, dann prüfen Sie nach dem Login in Ihrem persönlichen Bereich </w:t>
@@ -114,17 +106,8 @@
             <w:rStyle w:val="Hyperlink"/>
             <w:rFonts w:cs="LiberationSans"/>
           </w:rPr>
-          <w:t xml:space="preserve">My </w:t>
+          <w:t>My janolaw</w:t>
         </w:r>
-        <w:proofErr w:type="spellStart"/>
-        <w:r>
-          <w:rPr>
-            <w:rStyle w:val="Hyperlink"/>
-            <w:rFonts w:cs="LiberationSans"/>
-          </w:rPr>
-          <w:t>janolaw</w:t>
-        </w:r>
-        <w:proofErr w:type="spellEnd"/>
       </w:hyperlink>
       <w:r>
         <w:t xml:space="preserve"> in der Übersicht das Datum der letzten Erstellung bzw. ob Sie den Menüpunkt </w:t>
@@ -337,6 +320,30 @@
     <w:p>
       <w:pPr>
         <w:spacing w:after="0"/>
+        <w:rPr>
+          <w:b/>
+          <w:bCs/>
+        </w:rPr>
+      </w:pPr>
+      <w:r>
+        <w:t>4.0</w:t>
+      </w:r>
+      <w:r>
+        <w:tab/>
+      </w:r>
+      <w:r>
+        <w:t>Support von TYPO3 12 und TYPO3 13, nach einem Update muss der</w:t>
+      </w:r>
+      <w:r>
+        <w:t xml:space="preserve"> </w:t>
+      </w:r>
+      <w:r>
+        <w:t xml:space="preserve"> Upgrade Wizard "Migrates janolawserive Plugin" durchgeführt werden, die Datenbankstruktur aktualisiert werden und die Caches müssen gelöscht werden!</w:t>
+      </w:r>
+    </w:p>
+    <w:p>
+      <w:pPr>
+        <w:spacing w:after="0"/>
       </w:pPr>
       <w:r>
         <w:t>3.0</w:t>
@@ -429,229 +436,156 @@
         <w:spacing w:after="0"/>
       </w:pPr>
       <w:r>
-        <w:t xml:space="preserve">Installieren Sie die Extension entweder über das </w:t>
-      </w:r>
-      <w:proofErr w:type="spellStart"/>
-      <w:r>
-        <w:t>Admintool</w:t>
-      </w:r>
-      <w:proofErr w:type="spellEnd"/>
-      <w:r>
-        <w:t xml:space="preserve"> Erweiterungen oder falls Sie </w:t>
-      </w:r>
-      <w:proofErr w:type="spellStart"/>
-      <w:r>
-        <w:t>composer</w:t>
-      </w:r>
-      <w:proofErr w:type="spellEnd"/>
-      <w:r>
-        <w:t xml:space="preserve"> nutzen mit</w:t>
-      </w:r>
-    </w:p>
-    <w:p>
-      <w:pPr>
-        <w:spacing w:after="0"/>
-      </w:pPr>
-      <w:proofErr w:type="spellStart"/>
-      <w:r>
-        <w:t>composer</w:t>
-      </w:r>
-      <w:proofErr w:type="spellEnd"/>
+        <w:t>Installieren Sie die Extension entweder über das Admintool Erweiterungen oder falls Sie composer nutzen mit</w:t>
+      </w:r>
+    </w:p>
+    <w:p>
+      <w:pPr>
+        <w:spacing w:after="0"/>
+      </w:pPr>
+      <w:r>
+        <w:t>composer require janolaw/janolawservice</w:t>
+      </w:r>
+    </w:p>
+    <w:p>
+      <w:pPr>
+        <w:spacing w:after="0"/>
+      </w:pPr>
+    </w:p>
+    <w:p>
+      <w:pPr>
+        <w:spacing w:after="0"/>
+      </w:pPr>
+      <w:r>
+        <w:rPr>
+          <w:b/>
+          <w:bCs/>
+        </w:rPr>
+        <w:t>Update:</w:t>
+      </w:r>
       <w:r>
         <w:t xml:space="preserve"> </w:t>
       </w:r>
-      <w:proofErr w:type="spellStart"/>
-      <w:r>
-        <w:t>require</w:t>
-      </w:r>
-      <w:proofErr w:type="spellEnd"/>
-      <w:r>
+      <w:r>
+        <w:t>Wenn Sie die vorhandene Extension von der Version 1.x auf die Version 2.x aktualisieren, dann führen Sie nach dem Update bitte eine Aktualisierung der Datenbankstruktur durch (unter Verwaltungswerkzeuge -&gt; Wartung -&gt; Analyse Database Structure).</w:t>
+      </w:r>
+    </w:p>
+    <w:p>
+      <w:pPr>
+        <w:spacing w:after="120"/>
+        <w:rPr>
+          <w:b/>
+        </w:rPr>
+      </w:pPr>
+    </w:p>
+    <w:p>
+      <w:pPr>
+        <w:spacing w:after="120"/>
+        <w:rPr>
+          <w:b/>
+        </w:rPr>
+      </w:pPr>
+      <w:r>
+        <w:rPr>
+          <w:b/>
+        </w:rPr>
+        <w:t xml:space="preserve">2. </w:t>
+      </w:r>
+      <w:r>
+        <w:rPr>
+          <w:b/>
+        </w:rPr>
+        <w:t>Konfiguration</w:t>
+      </w:r>
+    </w:p>
+    <w:p>
+      <w:pPr>
+        <w:spacing w:after="0"/>
+      </w:pPr>
+      <w:r>
+        <w:t xml:space="preserve">Nach der Installation der janolaw Extension können Sie die zentralen Einstellungen vornehmen in den Verwaltungswerkzeugen unter Einstellungen -&gt; Extension </w:t>
+      </w:r>
+      <w:r>
+        <w:t>Configuration</w:t>
+      </w:r>
+      <w:r>
+        <w:t>. Hier können Sie die zentralen Einstelllungen für die User ID und Shop ID vornehmen und die Cache Laufzeit anpassen.</w:t>
+      </w:r>
+    </w:p>
+    <w:p>
+      <w:pPr>
+        <w:spacing w:after="0"/>
+      </w:pPr>
+    </w:p>
+    <w:p>
+      <w:pPr>
+        <w:spacing w:after="0"/>
+        <w:rPr>
+          <w:rFonts w:cs="LiberationSans"/>
+        </w:rPr>
+      </w:pPr>
+      <w:r>
+        <w:rPr>
+          <w:rFonts w:cs="LiberationSans"/>
+        </w:rPr>
+        <w:lastRenderedPageBreak/>
+        <w:t>Tragen Sie in</w:t>
+      </w:r>
+      <w:r>
+        <w:rPr>
+          <w:rFonts w:cs="LiberationSans"/>
+        </w:rPr>
         <w:t xml:space="preserve"> </w:t>
       </w:r>
-      <w:proofErr w:type="spellStart"/>
-      <w:r>
-        <w:t>janolaw</w:t>
-      </w:r>
-      <w:proofErr w:type="spellEnd"/>
-      <w:r>
-        <w:t>/</w:t>
-      </w:r>
-      <w:proofErr w:type="spellStart"/>
-      <w:r>
-        <w:t>janolawservice</w:t>
-      </w:r>
-      <w:proofErr w:type="spellEnd"/>
-    </w:p>
-    <w:p>
-      <w:pPr>
-        <w:spacing w:after="0"/>
-      </w:pPr>
-    </w:p>
-    <w:p>
-      <w:pPr>
-        <w:spacing w:after="0"/>
-      </w:pPr>
-      <w:r>
-        <w:rPr>
-          <w:b/>
-          <w:bCs/>
-        </w:rPr>
-        <w:t>Update:</w:t>
-      </w:r>
-      <w:r>
+      <w:r>
+        <w:rPr>
+          <w:rFonts w:cs="LiberationSans"/>
+        </w:rPr>
+        <w:t>die</w:t>
+      </w:r>
+      <w:r>
+        <w:rPr>
+          <w:rFonts w:cs="LiberationSans"/>
+        </w:rPr>
+        <w:t xml:space="preserve"> Maske Ihre </w:t>
+      </w:r>
+      <w:r>
+        <w:rPr>
+          <w:rFonts w:cs="LiberationSans"/>
+          <w:b/>
+        </w:rPr>
+        <w:t>User-ID (Kundennummer)</w:t>
+      </w:r>
+      <w:r>
+        <w:rPr>
+          <w:rFonts w:cs="LiberationSans"/>
+        </w:rPr>
         <w:t xml:space="preserve"> </w:t>
       </w:r>
       <w:r>
-        <w:t xml:space="preserve">Wenn Sie die vorhandene Extension von der Version 1.x auf die Version 2.x aktualisieren, dann führen Sie nach dem Update bitte eine Aktualisierung der Datenbankstruktur durch (unter Verwaltungswerkzeuge -&gt; Wartung -&gt; Analyse Database </w:t>
-      </w:r>
-      <w:proofErr w:type="spellStart"/>
-      <w:r>
-        <w:t>Structure</w:t>
-      </w:r>
-      <w:proofErr w:type="spellEnd"/>
-      <w:r>
-        <w:t>).</w:t>
-      </w:r>
-    </w:p>
-    <w:p>
-      <w:pPr>
-        <w:spacing w:after="120"/>
-        <w:rPr>
-          <w:b/>
-        </w:rPr>
-      </w:pPr>
-    </w:p>
-    <w:p>
-      <w:pPr>
-        <w:spacing w:after="120"/>
-        <w:rPr>
-          <w:b/>
-        </w:rPr>
-      </w:pPr>
-      <w:r>
-        <w:rPr>
-          <w:b/>
-        </w:rPr>
-        <w:t xml:space="preserve">2. </w:t>
-      </w:r>
-      <w:r>
-        <w:rPr>
-          <w:b/>
-        </w:rPr>
-        <w:t>Konfiguration</w:t>
-      </w:r>
-    </w:p>
-    <w:p>
-      <w:pPr>
-        <w:spacing w:after="0"/>
-      </w:pPr>
-      <w:r>
-        <w:t xml:space="preserve">Nach der Installation der </w:t>
-      </w:r>
-      <w:proofErr w:type="spellStart"/>
-      <w:r>
-        <w:t>janolaw</w:t>
-      </w:r>
-      <w:proofErr w:type="spellEnd"/>
-      <w:r>
-        <w:t xml:space="preserve"> Extension können Sie die zentralen Einstellungen vornehmen in den Verwaltungswerkzeugen unter Einstellungen -&gt; Extension </w:t>
-      </w:r>
-      <w:proofErr w:type="spellStart"/>
-      <w:r>
-        <w:t>Configuration</w:t>
-      </w:r>
-      <w:proofErr w:type="spellEnd"/>
-      <w:r>
-        <w:t>. Hier können Sie die zentralen Einstelllungen für die User ID und Shop ID vornehmen und die Cache Laufzeit anpassen.</w:t>
-      </w:r>
-    </w:p>
-    <w:p>
-      <w:pPr>
-        <w:spacing w:after="0"/>
-      </w:pPr>
-    </w:p>
-    <w:p>
-      <w:pPr>
-        <w:spacing w:after="0"/>
         <w:rPr>
           <w:rFonts w:cs="LiberationSans"/>
         </w:rPr>
-      </w:pPr>
+        <w:t>und</w:t>
+      </w:r>
       <w:r>
         <w:rPr>
           <w:rFonts w:cs="LiberationSans"/>
         </w:rPr>
-        <w:t>Tragen Sie in</w:t>
+        <w:t xml:space="preserve"> </w:t>
       </w:r>
       <w:r>
         <w:rPr>
           <w:rFonts w:cs="LiberationSans"/>
-        </w:rPr>
-        <w:t xml:space="preserve"> </w:t>
+          <w:b/>
+        </w:rPr>
+        <w:t>Shop-ID</w:t>
       </w:r>
       <w:r>
         <w:rPr>
           <w:rFonts w:cs="LiberationSans"/>
         </w:rPr>
-        <w:t>die</w:t>
-      </w:r>
-      <w:r>
-        <w:rPr>
-          <w:rFonts w:cs="LiberationSans"/>
-        </w:rPr>
-        <w:t xml:space="preserve"> Maske Ihre </w:t>
-      </w:r>
-      <w:r>
-        <w:rPr>
-          <w:rFonts w:cs="LiberationSans"/>
-          <w:b/>
-        </w:rPr>
-        <w:t>User-ID (Kundennummer)</w:t>
-      </w:r>
-      <w:r>
-        <w:rPr>
-          <w:rFonts w:cs="LiberationSans"/>
-        </w:rPr>
-        <w:t xml:space="preserve"> </w:t>
-      </w:r>
-      <w:r>
-        <w:rPr>
-          <w:rFonts w:cs="LiberationSans"/>
-        </w:rPr>
-        <w:t>und</w:t>
-      </w:r>
-      <w:r>
-        <w:rPr>
-          <w:rFonts w:cs="LiberationSans"/>
-        </w:rPr>
-        <w:t xml:space="preserve"> </w:t>
-      </w:r>
-      <w:r>
-        <w:rPr>
-          <w:rFonts w:cs="LiberationSans"/>
-          <w:b/>
-        </w:rPr>
-        <w:t>Shop-ID</w:t>
-      </w:r>
-      <w:r>
-        <w:rPr>
-          <w:rFonts w:cs="LiberationSans"/>
-        </w:rPr>
-        <w:t xml:space="preserve"> ein, die Sie von </w:t>
-      </w:r>
-      <w:proofErr w:type="spellStart"/>
-      <w:r>
-        <w:rPr>
-          <w:rFonts w:cs="LiberationSans"/>
-        </w:rPr>
-        <w:t>janolaw</w:t>
-      </w:r>
-      <w:proofErr w:type="spellEnd"/>
-      <w:r>
-        <w:rPr>
-          <w:rFonts w:cs="LiberationSans"/>
-        </w:rPr>
-        <w:t xml:space="preserve"> erhalten haben.</w:t>
+        <w:t xml:space="preserve"> ein, die Sie von janolaw erhalten haben.</w:t>
       </w:r>
       <w:r>
         <w:rPr>
@@ -665,17 +599,8 @@
             <w:rStyle w:val="Hyperlink"/>
             <w:rFonts w:cs="LiberationSans"/>
           </w:rPr>
-          <w:t xml:space="preserve">My </w:t>
+          <w:t>My janolaw</w:t>
         </w:r>
-        <w:proofErr w:type="spellStart"/>
-        <w:r>
-          <w:rPr>
-            <w:rStyle w:val="Hyperlink"/>
-            <w:rFonts w:cs="LiberationSans"/>
-          </w:rPr>
-          <w:t>janolaw</w:t>
-        </w:r>
-        <w:proofErr w:type="spellEnd"/>
       </w:hyperlink>
       <w:r>
         <w:rPr>
@@ -864,15 +789,7 @@
     </w:p>
     <w:p>
       <w:r>
-        <w:t xml:space="preserve">Rufen Sie den Menüpunkt Seite auf und ergänzen dort die bestehenden Seiten um die Rechtstexte von </w:t>
-      </w:r>
-      <w:proofErr w:type="spellStart"/>
-      <w:r>
-        <w:t>janolaw</w:t>
-      </w:r>
-      <w:proofErr w:type="spellEnd"/>
-      <w:r>
-        <w:t xml:space="preserve"> bzw. legen falls nötig neue Seiten an.</w:t>
+        <w:t>Rufen Sie den Menüpunkt Seite auf und ergänzen dort die bestehenden Seiten um die Rechtstexte von janolaw bzw. legen falls nötig neue Seiten an.</w:t>
       </w:r>
     </w:p>
     <w:p>
@@ -1091,21 +1008,7 @@
         <w:rPr>
           <w:iCs/>
         </w:rPr>
-        <w:t xml:space="preserve">aus und rufen dort das </w:t>
-      </w:r>
-      <w:proofErr w:type="spellStart"/>
-      <w:r>
-        <w:rPr>
-          <w:iCs/>
-        </w:rPr>
-        <w:t>janolaw</w:t>
-      </w:r>
-      <w:proofErr w:type="spellEnd"/>
-      <w:r>
-        <w:rPr>
-          <w:iCs/>
-        </w:rPr>
-        <w:t xml:space="preserve"> Plugin auf.</w:t>
+        <w:t>aus und rufen dort das janolaw Plugin auf.</w:t>
       </w:r>
     </w:p>
     <w:p>
@@ -1119,15 +1022,7 @@
         <w:t xml:space="preserve">die bzw. </w:t>
       </w:r>
       <w:r>
-        <w:t xml:space="preserve">das spezifische Dokument von </w:t>
-      </w:r>
-      <w:proofErr w:type="spellStart"/>
-      <w:r>
-        <w:t>janolaw</w:t>
-      </w:r>
-      <w:proofErr w:type="spellEnd"/>
-      <w:r>
-        <w:t xml:space="preserve"> der </w:t>
+        <w:t xml:space="preserve">das spezifische Dokument von janolaw der </w:t>
       </w:r>
       <w:r>
         <w:t xml:space="preserve">jeweiligen </w:t>
@@ -1154,13 +1049,8 @@
       <w:r>
         <w:t xml:space="preserve">In der </w:t>
       </w:r>
-      <w:proofErr w:type="spellStart"/>
-      <w:r>
-        <w:t>janolaw</w:t>
-      </w:r>
-      <w:proofErr w:type="spellEnd"/>
-      <w:r>
-        <w:t xml:space="preserve"> Version 3</w:t>
+      <w:r>
+        <w:t>janolaw Version 3</w:t>
       </w:r>
       <w:r>
         <w:t xml:space="preserve"> (vgl. S. 1 Versionshinweis der Einbindungsanleitung) ist es möglich über die Auswahl „</w:t>
@@ -1347,43 +1237,21 @@
         <w:rPr>
           <w:rFonts w:cs="LiberationSans"/>
         </w:rPr>
-        <w:t xml:space="preserve">Alternativ können Sie Texte auch über </w:t>
-      </w:r>
-      <w:proofErr w:type="spellStart"/>
-      <w:r>
+        <w:t xml:space="preserve">Alternativ können Sie Texte auch über TypoScript in Ihr Template integrieren. </w:t>
+      </w:r>
+    </w:p>
+    <w:p>
+      <w:pPr>
+        <w:spacing w:after="0"/>
         <w:rPr>
           <w:rFonts w:cs="LiberationSans"/>
         </w:rPr>
-        <w:t>TypoScript</w:t>
-      </w:r>
-      <w:proofErr w:type="spellEnd"/>
+      </w:pPr>
       <w:r>
         <w:rPr>
           <w:rFonts w:cs="LiberationSans"/>
         </w:rPr>
-        <w:t xml:space="preserve"> in Ihr Template integrieren. </w:t>
-      </w:r>
-    </w:p>
-    <w:p>
-      <w:pPr>
-        <w:spacing w:after="0"/>
-        <w:rPr>
-          <w:rFonts w:cs="LiberationSans"/>
-        </w:rPr>
-      </w:pPr>
-      <w:proofErr w:type="spellStart"/>
-      <w:r>
-        <w:rPr>
-          <w:rFonts w:cs="LiberationSans"/>
-        </w:rPr>
-        <w:t>TypoScript</w:t>
-      </w:r>
-      <w:proofErr w:type="spellEnd"/>
-      <w:r>
-        <w:rPr>
-          <w:rFonts w:cs="LiberationSans"/>
-        </w:rPr>
-        <w:t xml:space="preserve"> Beispiel</w:t>
+        <w:t>TypoScript Beispiel</w:t>
       </w:r>
     </w:p>
     <w:p>
@@ -1394,7 +1262,6 @@
           <w:rFonts w:ascii="Courier New" w:hAnsi="Courier New" w:cs="Courier New"/>
         </w:rPr>
       </w:pPr>
-      <w:proofErr w:type="spellStart"/>
       <w:r>
         <w:rPr>
           <w:rStyle w:val="keyword2"/>
@@ -1416,7 +1283,6 @@
         </w:rPr>
         <w:t>pdflink</w:t>
       </w:r>
-      <w:proofErr w:type="spellEnd"/>
       <w:r>
         <w:rPr>
           <w:rStyle w:val="whitespace"/>
@@ -1451,7 +1317,6 @@
         </w:rPr>
         <w:br/>
       </w:r>
-      <w:proofErr w:type="spellStart"/>
       <w:r>
         <w:rPr>
           <w:rStyle w:val="keyword2"/>
@@ -1473,7 +1338,6 @@
         </w:rPr>
         <w:t>pdflink</w:t>
       </w:r>
-      <w:proofErr w:type="spellEnd"/>
       <w:r>
         <w:rPr>
           <w:rStyle w:val="whitespace"/>
@@ -1501,7 +1365,6 @@
         </w:rPr>
         <w:t xml:space="preserve">    </w:t>
       </w:r>
-      <w:proofErr w:type="spellStart"/>
       <w:r>
         <w:rPr>
           <w:rStyle w:val="keyword2"/>
@@ -1509,7 +1372,6 @@
         </w:rPr>
         <w:t>userFunc</w:t>
       </w:r>
-      <w:proofErr w:type="spellEnd"/>
       <w:r>
         <w:rPr>
           <w:rStyle w:val="whitespace"/>
@@ -1536,40 +1398,70 @@
           <w:rStyle w:val="other"/>
           <w:rFonts w:ascii="Courier New" w:hAnsi="Courier New" w:cs="Courier New"/>
         </w:rPr>
-        <w:t>TYPO3\CMS\</w:t>
-      </w:r>
-      <w:proofErr w:type="spellStart"/>
+        <w:t>TYPO3\CMS\Extbase\Core\Bootstrap-</w:t>
+      </w:r>
+      <w:r>
+        <w:rPr>
+          <w:rStyle w:val="ts-operator"/>
+          <w:rFonts w:ascii="Courier New" w:hAnsi="Courier New" w:cs="Courier New"/>
+        </w:rPr>
+        <w:t>&gt;</w:t>
+      </w:r>
       <w:r>
         <w:rPr>
           <w:rStyle w:val="other"/>
           <w:rFonts w:ascii="Courier New" w:hAnsi="Courier New" w:cs="Courier New"/>
         </w:rPr>
-        <w:t>Extbase</w:t>
-      </w:r>
-      <w:proofErr w:type="spellEnd"/>
+        <w:t>run</w:t>
+      </w:r>
+      <w:r>
+        <w:rPr>
+          <w:rFonts w:ascii="Courier New" w:hAnsi="Courier New" w:cs="Courier New"/>
+        </w:rPr>
+        <w:br/>
+      </w:r>
+      <w:r>
+        <w:rPr>
+          <w:rStyle w:val="whitespace"/>
+          <w:rFonts w:ascii="Courier New" w:hAnsi="Courier New" w:cs="Courier New"/>
+        </w:rPr>
+        <w:t xml:space="preserve">    </w:t>
+      </w:r>
       <w:r>
         <w:rPr>
           <w:rStyle w:val="other"/>
           <w:rFonts w:ascii="Courier New" w:hAnsi="Courier New" w:cs="Courier New"/>
         </w:rPr>
-        <w:t>\Core\Bootstrap-</w:t>
+        <w:t>extensionName</w:t>
+      </w:r>
+      <w:r>
+        <w:rPr>
+          <w:rStyle w:val="whitespace"/>
+          <w:rFonts w:ascii="Courier New" w:hAnsi="Courier New" w:cs="Courier New"/>
+        </w:rPr>
+        <w:t xml:space="preserve"> </w:t>
       </w:r>
       <w:r>
         <w:rPr>
           <w:rStyle w:val="ts-operator"/>
           <w:rFonts w:ascii="Courier New" w:hAnsi="Courier New" w:cs="Courier New"/>
         </w:rPr>
-        <w:t>&gt;</w:t>
-      </w:r>
-      <w:proofErr w:type="spellStart"/>
+        <w:t>=</w:t>
+      </w:r>
+      <w:r>
+        <w:rPr>
+          <w:rStyle w:val="whitespace"/>
+          <w:rFonts w:ascii="Courier New" w:hAnsi="Courier New" w:cs="Courier New"/>
+        </w:rPr>
+        <w:t xml:space="preserve"> </w:t>
+      </w:r>
       <w:r>
         <w:rPr>
           <w:rStyle w:val="other"/>
           <w:rFonts w:ascii="Courier New" w:hAnsi="Courier New" w:cs="Courier New"/>
         </w:rPr>
-        <w:t>run</w:t>
-      </w:r>
-      <w:proofErr w:type="spellEnd"/>
+        <w:t>Janolawservice</w:t>
+      </w:r>
       <w:r>
         <w:rPr>
           <w:rFonts w:ascii="Courier New" w:hAnsi="Courier New" w:cs="Courier New"/>
@@ -1583,15 +1475,13 @@
         </w:rPr>
         <w:t xml:space="preserve">    </w:t>
       </w:r>
-      <w:proofErr w:type="spellStart"/>
       <w:r>
         <w:rPr>
           <w:rStyle w:val="other"/>
           <w:rFonts w:ascii="Courier New" w:hAnsi="Courier New" w:cs="Courier New"/>
         </w:rPr>
-        <w:t>extensionName</w:t>
-      </w:r>
-      <w:proofErr w:type="spellEnd"/>
+        <w:t>pluginName</w:t>
+      </w:r>
       <w:r>
         <w:rPr>
           <w:rStyle w:val="whitespace"/>
@@ -1613,15 +1503,13 @@
         </w:rPr>
         <w:t xml:space="preserve"> </w:t>
       </w:r>
-      <w:proofErr w:type="spellStart"/>
       <w:r>
         <w:rPr>
           <w:rStyle w:val="other"/>
           <w:rFonts w:ascii="Courier New" w:hAnsi="Courier New" w:cs="Courier New"/>
         </w:rPr>
-        <w:t>Janolawservice</w:t>
-      </w:r>
-      <w:proofErr w:type="spellEnd"/>
+        <w:t>Showjanolawservice</w:t>
+      </w:r>
       <w:r>
         <w:rPr>
           <w:rFonts w:ascii="Courier New" w:hAnsi="Courier New" w:cs="Courier New"/>
@@ -1635,15 +1523,13 @@
         </w:rPr>
         <w:t xml:space="preserve">    </w:t>
       </w:r>
-      <w:proofErr w:type="spellStart"/>
       <w:r>
         <w:rPr>
           <w:rStyle w:val="other"/>
           <w:rFonts w:ascii="Courier New" w:hAnsi="Courier New" w:cs="Courier New"/>
         </w:rPr>
-        <w:t>pluginName</w:t>
-      </w:r>
-      <w:proofErr w:type="spellEnd"/>
+        <w:t>vendorName</w:t>
+      </w:r>
       <w:r>
         <w:rPr>
           <w:rStyle w:val="whitespace"/>
@@ -1665,15 +1551,13 @@
         </w:rPr>
         <w:t xml:space="preserve"> </w:t>
       </w:r>
-      <w:proofErr w:type="spellStart"/>
       <w:r>
         <w:rPr>
           <w:rStyle w:val="other"/>
           <w:rFonts w:ascii="Courier New" w:hAnsi="Courier New" w:cs="Courier New"/>
         </w:rPr>
-        <w:t>Showjanolawservice</w:t>
-      </w:r>
-      <w:proofErr w:type="spellEnd"/>
+        <w:t>Janolaw</w:t>
+      </w:r>
       <w:r>
         <w:rPr>
           <w:rFonts w:ascii="Courier New" w:hAnsi="Courier New" w:cs="Courier New"/>
@@ -1682,76 +1566,161 @@
       </w:r>
       <w:r>
         <w:rPr>
+          <w:rFonts w:ascii="Courier New" w:hAnsi="Courier New" w:cs="Courier New"/>
+        </w:rPr>
+        <w:br/>
+      </w:r>
+      <w:r>
+        <w:rPr>
           <w:rStyle w:val="whitespace"/>
           <w:rFonts w:ascii="Courier New" w:hAnsi="Courier New" w:cs="Courier New"/>
         </w:rPr>
         <w:t xml:space="preserve">    </w:t>
       </w:r>
-      <w:proofErr w:type="spellStart"/>
       <w:r>
         <w:rPr>
           <w:rStyle w:val="other"/>
           <w:rFonts w:ascii="Courier New" w:hAnsi="Courier New" w:cs="Courier New"/>
         </w:rPr>
-        <w:t>vendorName</w:t>
-      </w:r>
-      <w:proofErr w:type="spellEnd"/>
+        <w:t>settings</w:t>
+      </w:r>
+      <w:r>
+        <w:rPr>
+          <w:rStyle w:val="ts-operator"/>
+          <w:rFonts w:ascii="Courier New" w:hAnsi="Courier New" w:cs="Courier New"/>
+        </w:rPr>
+        <w:t>.</w:t>
+      </w:r>
+      <w:r>
+        <w:rPr>
+          <w:rStyle w:val="other"/>
+          <w:rFonts w:ascii="Courier New" w:hAnsi="Courier New" w:cs="Courier New"/>
+        </w:rPr>
+        <w:t>janolawservice</w:t>
+      </w:r>
+      <w:r>
+        <w:rPr>
+          <w:rStyle w:val="ts-operator"/>
+          <w:rFonts w:ascii="Courier New" w:hAnsi="Courier New" w:cs="Courier New"/>
+        </w:rPr>
+        <w:t>.</w:t>
+      </w:r>
+      <w:r>
+        <w:rPr>
+          <w:rStyle w:val="keyword3"/>
+          <w:rFonts w:ascii="Courier New" w:hAnsi="Courier New" w:cs="Courier New"/>
+        </w:rPr>
+        <w:t>language</w:t>
+      </w:r>
+      <w:r>
+        <w:rPr>
+          <w:rStyle w:val="ts-operator"/>
+          <w:rFonts w:ascii="Courier New" w:hAnsi="Courier New" w:cs="Courier New"/>
+        </w:rPr>
+        <w:t>=</w:t>
+      </w:r>
+      <w:r>
+        <w:rPr>
+          <w:rStyle w:val="other"/>
+          <w:rFonts w:ascii="Courier New" w:hAnsi="Courier New" w:cs="Courier New"/>
+        </w:rPr>
+        <w:t>de</w:t>
+      </w:r>
+      <w:r>
+        <w:rPr>
+          <w:rFonts w:ascii="Courier New" w:hAnsi="Courier New" w:cs="Courier New"/>
+        </w:rPr>
+        <w:br/>
+      </w:r>
       <w:r>
         <w:rPr>
           <w:rStyle w:val="whitespace"/>
           <w:rFonts w:ascii="Courier New" w:hAnsi="Courier New" w:cs="Courier New"/>
         </w:rPr>
-        <w:t xml:space="preserve"> </w:t>
+        <w:t xml:space="preserve">    </w:t>
+      </w:r>
+      <w:r>
+        <w:rPr>
+          <w:rStyle w:val="other"/>
+          <w:rFonts w:ascii="Courier New" w:hAnsi="Courier New" w:cs="Courier New"/>
+        </w:rPr>
+        <w:t>settings</w:t>
       </w:r>
       <w:r>
         <w:rPr>
           <w:rStyle w:val="ts-operator"/>
           <w:rFonts w:ascii="Courier New" w:hAnsi="Courier New" w:cs="Courier New"/>
         </w:rPr>
+        <w:t>.</w:t>
+      </w:r>
+      <w:r>
+        <w:rPr>
+          <w:rStyle w:val="other"/>
+          <w:rFonts w:ascii="Courier New" w:hAnsi="Courier New" w:cs="Courier New"/>
+        </w:rPr>
+        <w:t>janolawservice</w:t>
+      </w:r>
+      <w:r>
+        <w:rPr>
+          <w:rStyle w:val="ts-operator"/>
+          <w:rFonts w:ascii="Courier New" w:hAnsi="Courier New" w:cs="Courier New"/>
+        </w:rPr>
+        <w:t>.</w:t>
+      </w:r>
+      <w:r>
+        <w:rPr>
+          <w:rStyle w:val="reserved"/>
+          <w:rFonts w:ascii="Courier New" w:hAnsi="Courier New" w:cs="Courier New"/>
+        </w:rPr>
+        <w:t>type</w:t>
+      </w:r>
+      <w:r>
+        <w:rPr>
+          <w:rStyle w:val="ts-operator"/>
+          <w:rFonts w:ascii="Courier New" w:hAnsi="Courier New" w:cs="Courier New"/>
+        </w:rPr>
         <w:t>=</w:t>
       </w:r>
       <w:r>
         <w:rPr>
+          <w:rStyle w:val="other"/>
+          <w:rFonts w:ascii="Courier New" w:hAnsi="Courier New" w:cs="Courier New"/>
+        </w:rPr>
+        <w:t>terms</w:t>
+      </w:r>
+      <w:r>
+        <w:rPr>
+          <w:rFonts w:ascii="Courier New" w:hAnsi="Courier New" w:cs="Courier New"/>
+        </w:rPr>
+        <w:br/>
+      </w:r>
+      <w:r>
+        <w:rPr>
           <w:rStyle w:val="whitespace"/>
           <w:rFonts w:ascii="Courier New" w:hAnsi="Courier New" w:cs="Courier New"/>
         </w:rPr>
-        <w:t xml:space="preserve"> </w:t>
-      </w:r>
-      <w:proofErr w:type="spellStart"/>
+        <w:t xml:space="preserve">    </w:t>
+      </w:r>
       <w:r>
         <w:rPr>
           <w:rStyle w:val="other"/>
           <w:rFonts w:ascii="Courier New" w:hAnsi="Courier New" w:cs="Courier New"/>
         </w:rPr>
-        <w:t>Janolaw</w:t>
-      </w:r>
-      <w:proofErr w:type="spellEnd"/>
-      <w:r>
-        <w:rPr>
-          <w:rFonts w:ascii="Courier New" w:hAnsi="Courier New" w:cs="Courier New"/>
-        </w:rPr>
-        <w:br/>
-      </w:r>
-      <w:r>
-        <w:rPr>
-          <w:rFonts w:ascii="Courier New" w:hAnsi="Courier New" w:cs="Courier New"/>
-        </w:rPr>
-        <w:br/>
-      </w:r>
-      <w:r>
-        <w:rPr>
-          <w:rStyle w:val="whitespace"/>
-          <w:rFonts w:ascii="Courier New" w:hAnsi="Courier New" w:cs="Courier New"/>
-        </w:rPr>
-        <w:t xml:space="preserve">    </w:t>
-      </w:r>
-      <w:proofErr w:type="spellStart"/>
+        <w:t>settings</w:t>
+      </w:r>
+      <w:r>
+        <w:rPr>
+          <w:rStyle w:val="ts-operator"/>
+          <w:rFonts w:ascii="Courier New" w:hAnsi="Courier New" w:cs="Courier New"/>
+        </w:rPr>
+        <w:t>.</w:t>
+      </w:r>
       <w:r>
         <w:rPr>
           <w:rStyle w:val="other"/>
           <w:rFonts w:ascii="Courier New" w:hAnsi="Courier New" w:cs="Courier New"/>
         </w:rPr>
-        <w:t>settings</w:t>
+        <w:t>janolawservice</w:t>
       </w:r>
       <w:r>
         <w:rPr>
@@ -1765,28 +1734,13 @@
           <w:rStyle w:val="other"/>
           <w:rFonts w:ascii="Courier New" w:hAnsi="Courier New" w:cs="Courier New"/>
         </w:rPr>
-        <w:t>janolawservice</w:t>
+        <w:t>pdflink</w:t>
       </w:r>
       <w:r>
         <w:rPr>
           <w:rStyle w:val="ts-operator"/>
           <w:rFonts w:ascii="Courier New" w:hAnsi="Courier New" w:cs="Courier New"/>
         </w:rPr>
-        <w:t>.</w:t>
-      </w:r>
-      <w:r>
-        <w:rPr>
-          <w:rStyle w:val="keyword3"/>
-          <w:rFonts w:ascii="Courier New" w:hAnsi="Courier New" w:cs="Courier New"/>
-        </w:rPr>
-        <w:t>language</w:t>
-      </w:r>
-      <w:proofErr w:type="spellEnd"/>
-      <w:r>
-        <w:rPr>
-          <w:rStyle w:val="ts-operator"/>
-          <w:rFonts w:ascii="Courier New" w:hAnsi="Courier New" w:cs="Courier New"/>
-        </w:rPr>
         <w:t>=</w:t>
       </w:r>
       <w:r>
@@ -1794,140 +1748,8 @@
           <w:rStyle w:val="other"/>
           <w:rFonts w:ascii="Courier New" w:hAnsi="Courier New" w:cs="Courier New"/>
         </w:rPr>
-        <w:t>de</w:t>
-      </w:r>
-      <w:r>
-        <w:rPr>
-          <w:rFonts w:ascii="Courier New" w:hAnsi="Courier New" w:cs="Courier New"/>
-        </w:rPr>
-        <w:br/>
-      </w:r>
-      <w:r>
-        <w:rPr>
-          <w:rStyle w:val="whitespace"/>
-          <w:rFonts w:ascii="Courier New" w:hAnsi="Courier New" w:cs="Courier New"/>
-        </w:rPr>
-        <w:t xml:space="preserve">    </w:t>
-      </w:r>
-      <w:proofErr w:type="spellStart"/>
-      <w:r>
-        <w:rPr>
-          <w:rStyle w:val="other"/>
-          <w:rFonts w:ascii="Courier New" w:hAnsi="Courier New" w:cs="Courier New"/>
-        </w:rPr>
-        <w:t>settings</w:t>
-      </w:r>
-      <w:r>
-        <w:rPr>
-          <w:rStyle w:val="ts-operator"/>
-          <w:rFonts w:ascii="Courier New" w:hAnsi="Courier New" w:cs="Courier New"/>
-        </w:rPr>
-        <w:t>.</w:t>
-      </w:r>
-      <w:r>
-        <w:rPr>
-          <w:rStyle w:val="other"/>
-          <w:rFonts w:ascii="Courier New" w:hAnsi="Courier New" w:cs="Courier New"/>
-        </w:rPr>
-        <w:t>janolawservice</w:t>
-      </w:r>
-      <w:r>
-        <w:rPr>
-          <w:rStyle w:val="ts-operator"/>
-          <w:rFonts w:ascii="Courier New" w:hAnsi="Courier New" w:cs="Courier New"/>
-        </w:rPr>
-        <w:t>.</w:t>
-      </w:r>
-      <w:r>
-        <w:rPr>
-          <w:rStyle w:val="reserved"/>
-          <w:rFonts w:ascii="Courier New" w:hAnsi="Courier New" w:cs="Courier New"/>
-        </w:rPr>
-        <w:t>type</w:t>
-      </w:r>
-      <w:proofErr w:type="spellEnd"/>
-      <w:r>
-        <w:rPr>
-          <w:rStyle w:val="ts-operator"/>
-          <w:rFonts w:ascii="Courier New" w:hAnsi="Courier New" w:cs="Courier New"/>
-        </w:rPr>
-        <w:t>=</w:t>
-      </w:r>
-      <w:proofErr w:type="spellStart"/>
-      <w:r>
-        <w:rPr>
-          <w:rStyle w:val="other"/>
-          <w:rFonts w:ascii="Courier New" w:hAnsi="Courier New" w:cs="Courier New"/>
-        </w:rPr>
-        <w:t>terms</w:t>
-      </w:r>
-      <w:proofErr w:type="spellEnd"/>
-      <w:r>
-        <w:rPr>
-          <w:rFonts w:ascii="Courier New" w:hAnsi="Courier New" w:cs="Courier New"/>
-        </w:rPr>
-        <w:br/>
-      </w:r>
-      <w:r>
-        <w:rPr>
-          <w:rStyle w:val="whitespace"/>
-          <w:rFonts w:ascii="Courier New" w:hAnsi="Courier New" w:cs="Courier New"/>
-        </w:rPr>
-        <w:t xml:space="preserve">    </w:t>
-      </w:r>
-      <w:proofErr w:type="spellStart"/>
-      <w:r>
-        <w:rPr>
-          <w:rStyle w:val="other"/>
-          <w:rFonts w:ascii="Courier New" w:hAnsi="Courier New" w:cs="Courier New"/>
-        </w:rPr>
-        <w:t>settings</w:t>
-      </w:r>
-      <w:r>
-        <w:rPr>
-          <w:rStyle w:val="ts-operator"/>
-          <w:rFonts w:ascii="Courier New" w:hAnsi="Courier New" w:cs="Courier New"/>
-        </w:rPr>
-        <w:t>.</w:t>
-      </w:r>
-      <w:r>
-        <w:rPr>
-          <w:rStyle w:val="other"/>
-          <w:rFonts w:ascii="Courier New" w:hAnsi="Courier New" w:cs="Courier New"/>
-        </w:rPr>
-        <w:t>janolawservice</w:t>
-      </w:r>
-      <w:r>
-        <w:rPr>
-          <w:rStyle w:val="ts-operator"/>
-          <w:rFonts w:ascii="Courier New" w:hAnsi="Courier New" w:cs="Courier New"/>
-        </w:rPr>
-        <w:t>.</w:t>
-      </w:r>
-      <w:r>
-        <w:rPr>
-          <w:rStyle w:val="other"/>
-          <w:rFonts w:ascii="Courier New" w:hAnsi="Courier New" w:cs="Courier New"/>
-        </w:rPr>
-        <w:t>pdflink</w:t>
-      </w:r>
-      <w:proofErr w:type="spellEnd"/>
-      <w:r>
-        <w:rPr>
-          <w:rStyle w:val="ts-operator"/>
-          <w:rFonts w:ascii="Courier New" w:hAnsi="Courier New" w:cs="Courier New"/>
-        </w:rPr>
-        <w:t>=</w:t>
-      </w:r>
-      <w:proofErr w:type="spellStart"/>
-      <w:r>
-        <w:rPr>
-          <w:rStyle w:val="other"/>
-          <w:rFonts w:ascii="Courier New" w:hAnsi="Courier New" w:cs="Courier New"/>
-        </w:rPr>
         <w:t>only_pdf_link</w:t>
       </w:r>
-      <w:proofErr w:type="spellEnd"/>
       <w:r>
         <w:rPr>
           <w:rStyle w:val="other"/>
@@ -1936,21 +1758,12 @@
         <w:br/>
         <w:t xml:space="preserve">    </w:t>
       </w:r>
-      <w:proofErr w:type="spellStart"/>
       <w:r>
         <w:rPr>
           <w:rStyle w:val="other"/>
           <w:rFonts w:ascii="Courier New" w:hAnsi="Courier New" w:cs="Courier New"/>
         </w:rPr>
-        <w:t>settings.janolawservice.userid</w:t>
-      </w:r>
-      <w:proofErr w:type="spellEnd"/>
-      <w:r>
-        <w:rPr>
-          <w:rStyle w:val="other"/>
-          <w:rFonts w:ascii="Courier New" w:hAnsi="Courier New" w:cs="Courier New"/>
-        </w:rPr>
-        <w:t>=123</w:t>
+        <w:t>settings.janolawservice.userid=123</w:t>
       </w:r>
       <w:r>
         <w:rPr>
@@ -1960,7 +1773,6 @@
         <w:br/>
         <w:t xml:space="preserve">    </w:t>
       </w:r>
-      <w:proofErr w:type="spellStart"/>
       <w:r>
         <w:rPr>
           <w:rStyle w:val="other"/>
@@ -1975,7 +1787,6 @@
         </w:rPr>
         <w:t>shopid</w:t>
       </w:r>
-      <w:proofErr w:type="spellEnd"/>
       <w:r>
         <w:rPr>
           <w:rStyle w:val="other"/>
@@ -2011,21 +1822,7 @@
         <w:rPr>
           <w:rFonts w:cstheme="minorHAnsi"/>
         </w:rPr>
-        <w:t xml:space="preserve">Mögliche Werte für </w:t>
-      </w:r>
-      <w:proofErr w:type="spellStart"/>
-      <w:r>
-        <w:rPr>
-          <w:rFonts w:cstheme="minorHAnsi"/>
-        </w:rPr>
-        <w:t>settings.janolowservice</w:t>
-      </w:r>
-      <w:proofErr w:type="spellEnd"/>
-      <w:r>
-        <w:rPr>
-          <w:rFonts w:cstheme="minorHAnsi"/>
-        </w:rPr>
-        <w:t>:</w:t>
+        <w:t>Mögliche Werte für settings.janolowservice:</w:t>
       </w:r>
     </w:p>
     <w:p>
@@ -2041,34 +1838,14 @@
           <w:szCs w:val="22"/>
         </w:rPr>
       </w:pPr>
-      <w:proofErr w:type="spellStart"/>
       <w:r>
         <w:rPr>
           <w:rFonts w:asciiTheme="minorHAnsi" w:hAnsiTheme="minorHAnsi" w:cstheme="minorHAnsi"/>
           <w:sz w:val="22"/>
           <w:szCs w:val="22"/>
         </w:rPr>
-        <w:t>language</w:t>
-      </w:r>
-      <w:proofErr w:type="spellEnd"/>
-      <w:r>
-        <w:rPr>
-          <w:rFonts w:asciiTheme="minorHAnsi" w:hAnsiTheme="minorHAnsi" w:cstheme="minorHAnsi"/>
-          <w:sz w:val="22"/>
-          <w:szCs w:val="22"/>
-        </w:rPr>
-        <w:t xml:space="preserve">: </w:t>
-      </w:r>
-      <w:proofErr w:type="spellStart"/>
-      <w:r>
-        <w:rPr>
-          <w:rFonts w:asciiTheme="minorHAnsi" w:hAnsiTheme="minorHAnsi" w:cstheme="minorHAnsi"/>
-          <w:sz w:val="22"/>
-          <w:szCs w:val="22"/>
-        </w:rPr>
-        <w:t>en|gb|fr</w:t>
-      </w:r>
-      <w:proofErr w:type="spellEnd"/>
+        <w:t>language: en|gb|fr</w:t>
+      </w:r>
     </w:p>
     <w:p>
       <w:pPr>
@@ -2108,7 +1885,6 @@
           <w:lang w:val="en-NZ"/>
         </w:rPr>
       </w:pPr>
-      <w:proofErr w:type="spellStart"/>
       <w:r>
         <w:rPr>
           <w:rFonts w:asciiTheme="minorHAnsi" w:hAnsiTheme="minorHAnsi" w:cstheme="minorHAnsi"/>
@@ -2116,77 +1892,7 @@
           <w:szCs w:val="22"/>
           <w:lang w:val="en-NZ"/>
         </w:rPr>
-        <w:t>pdflink</w:t>
-      </w:r>
-      <w:proofErr w:type="spellEnd"/>
-      <w:r>
-        <w:rPr>
-          <w:rFonts w:asciiTheme="minorHAnsi" w:hAnsiTheme="minorHAnsi" w:cstheme="minorHAnsi"/>
-          <w:sz w:val="22"/>
-          <w:szCs w:val="22"/>
-          <w:lang w:val="en-NZ"/>
-        </w:rPr>
-        <w:t xml:space="preserve">: </w:t>
-      </w:r>
-      <w:proofErr w:type="spellStart"/>
-      <w:r>
-        <w:rPr>
-          <w:rFonts w:asciiTheme="minorHAnsi" w:hAnsiTheme="minorHAnsi" w:cstheme="minorHAnsi"/>
-          <w:sz w:val="22"/>
-          <w:szCs w:val="22"/>
-          <w:lang w:val="en-NZ"/>
-        </w:rPr>
-        <w:t>no_pdf|pdf_top|pdf_bottom|only_pdf_link</w:t>
-      </w:r>
-      <w:proofErr w:type="spellEnd"/>
-      <w:r>
-        <w:rPr>
-          <w:rFonts w:asciiTheme="minorHAnsi" w:hAnsiTheme="minorHAnsi" w:cstheme="minorHAnsi"/>
-          <w:sz w:val="22"/>
-          <w:szCs w:val="22"/>
-          <w:lang w:val="en-NZ"/>
-        </w:rPr>
-        <w:t xml:space="preserve"> (</w:t>
-      </w:r>
-      <w:proofErr w:type="spellStart"/>
-      <w:r>
-        <w:rPr>
-          <w:rFonts w:asciiTheme="minorHAnsi" w:hAnsiTheme="minorHAnsi" w:cstheme="minorHAnsi"/>
-          <w:sz w:val="22"/>
-          <w:szCs w:val="22"/>
-          <w:lang w:val="en-NZ"/>
-        </w:rPr>
-        <w:t>no_pdf</w:t>
-      </w:r>
-      <w:proofErr w:type="spellEnd"/>
-      <w:r>
-        <w:rPr>
-          <w:rFonts w:asciiTheme="minorHAnsi" w:hAnsiTheme="minorHAnsi" w:cstheme="minorHAnsi"/>
-          <w:sz w:val="22"/>
-          <w:szCs w:val="22"/>
-          <w:lang w:val="en-NZ"/>
-        </w:rPr>
-        <w:t xml:space="preserve"> </w:t>
-      </w:r>
-      <w:proofErr w:type="spellStart"/>
-      <w:r>
-        <w:rPr>
-          <w:rFonts w:asciiTheme="minorHAnsi" w:hAnsiTheme="minorHAnsi" w:cstheme="minorHAnsi"/>
-          <w:sz w:val="22"/>
-          <w:szCs w:val="22"/>
-          <w:lang w:val="en-NZ"/>
-        </w:rPr>
-        <w:t>ist</w:t>
-      </w:r>
-      <w:proofErr w:type="spellEnd"/>
-      <w:r>
-        <w:rPr>
-          <w:rFonts w:asciiTheme="minorHAnsi" w:hAnsiTheme="minorHAnsi" w:cstheme="minorHAnsi"/>
-          <w:sz w:val="22"/>
-          <w:szCs w:val="22"/>
-          <w:lang w:val="en-NZ"/>
-        </w:rPr>
-        <w:t xml:space="preserve"> default)</w:t>
+        <w:t>pdflink: no_pdf|pdf_top|pdf_bottom|only_pdf_link (no_pdf ist default)</w:t>
       </w:r>
       <w:r>
         <w:rPr>
@@ -2211,41 +1917,13 @@
           <w:szCs w:val="22"/>
         </w:rPr>
       </w:pPr>
-      <w:proofErr w:type="spellStart"/>
       <w:r>
         <w:rPr>
           <w:rFonts w:asciiTheme="minorHAnsi" w:hAnsiTheme="minorHAnsi" w:cstheme="minorHAnsi"/>
           <w:sz w:val="22"/>
           <w:szCs w:val="22"/>
         </w:rPr>
-        <w:t>userid</w:t>
-      </w:r>
-      <w:proofErr w:type="spellEnd"/>
-      <w:r>
-        <w:rPr>
-          <w:rFonts w:asciiTheme="minorHAnsi" w:hAnsiTheme="minorHAnsi" w:cstheme="minorHAnsi"/>
-          <w:sz w:val="22"/>
-          <w:szCs w:val="22"/>
-        </w:rPr>
-        <w:t xml:space="preserve">: enthält die </w:t>
-      </w:r>
-      <w:proofErr w:type="spellStart"/>
-      <w:r>
-        <w:rPr>
-          <w:rFonts w:asciiTheme="minorHAnsi" w:hAnsiTheme="minorHAnsi" w:cstheme="minorHAnsi"/>
-          <w:sz w:val="22"/>
-          <w:szCs w:val="22"/>
-        </w:rPr>
-        <w:t>UserID</w:t>
-      </w:r>
-      <w:proofErr w:type="spellEnd"/>
-      <w:r>
-        <w:rPr>
-          <w:rFonts w:asciiTheme="minorHAnsi" w:hAnsiTheme="minorHAnsi" w:cstheme="minorHAnsi"/>
-          <w:sz w:val="22"/>
-          <w:szCs w:val="22"/>
-        </w:rPr>
-        <w:t xml:space="preserve"> falls dies abweicht von der Zentralen Einstellung</w:t>
+        <w:t>userid: enthält die UserID falls dies abweicht von der Zentralen Einstellung</w:t>
       </w:r>
     </w:p>
     <w:p>
@@ -2262,41 +1940,13 @@
           <w:szCs w:val="22"/>
         </w:rPr>
       </w:pPr>
-      <w:proofErr w:type="spellStart"/>
       <w:r>
         <w:rPr>
           <w:rFonts w:asciiTheme="minorHAnsi" w:hAnsiTheme="minorHAnsi" w:cstheme="minorHAnsi"/>
           <w:sz w:val="22"/>
           <w:szCs w:val="22"/>
         </w:rPr>
-        <w:t>shopid</w:t>
-      </w:r>
-      <w:proofErr w:type="spellEnd"/>
-      <w:r>
-        <w:rPr>
-          <w:rFonts w:asciiTheme="minorHAnsi" w:hAnsiTheme="minorHAnsi" w:cstheme="minorHAnsi"/>
-          <w:sz w:val="22"/>
-          <w:szCs w:val="22"/>
-        </w:rPr>
-        <w:t xml:space="preserve">: enthält die </w:t>
-      </w:r>
-      <w:proofErr w:type="spellStart"/>
-      <w:r>
-        <w:rPr>
-          <w:rFonts w:asciiTheme="minorHAnsi" w:hAnsiTheme="minorHAnsi" w:cstheme="minorHAnsi"/>
-          <w:sz w:val="22"/>
-          <w:szCs w:val="22"/>
-        </w:rPr>
-        <w:t>UserID</w:t>
-      </w:r>
-      <w:proofErr w:type="spellEnd"/>
-      <w:r>
-        <w:rPr>
-          <w:rFonts w:asciiTheme="minorHAnsi" w:hAnsiTheme="minorHAnsi" w:cstheme="minorHAnsi"/>
-          <w:sz w:val="22"/>
-          <w:szCs w:val="22"/>
-        </w:rPr>
-        <w:t xml:space="preserve"> falls dies abweicht von der Zentralen Einstellung</w:t>
+        <w:t>shopid: enthält die UserID falls dies abweicht von der Zentralen Einstellung</w:t>
       </w:r>
     </w:p>
     <w:p>
@@ -2358,61 +2008,19 @@
         <w:rPr>
           <w:rFonts w:cstheme="minorHAnsi"/>
         </w:rPr>
-        <w:t>Shop/</w:t>
-      </w:r>
-      <w:proofErr w:type="spellStart"/>
+        <w:t>Shop/UserIds bei j</w:t>
+      </w:r>
       <w:r>
         <w:rPr>
           <w:rFonts w:cstheme="minorHAnsi"/>
         </w:rPr>
-        <w:t>UserIds</w:t>
-      </w:r>
-      <w:proofErr w:type="spellEnd"/>
+        <w:t>anolaw haben, so können Sie diese über</w:t>
+      </w:r>
       <w:r>
         <w:rPr>
           <w:rFonts w:cstheme="minorHAnsi"/>
         </w:rPr>
-        <w:t xml:space="preserve"> bei </w:t>
-      </w:r>
-      <w:proofErr w:type="spellStart"/>
-      <w:r>
-        <w:rPr>
-          <w:rFonts w:cstheme="minorHAnsi"/>
-        </w:rPr>
-        <w:t>j</w:t>
-      </w:r>
-      <w:r>
-        <w:rPr>
-          <w:rFonts w:cstheme="minorHAnsi"/>
-        </w:rPr>
-        <w:t>anolaw</w:t>
-      </w:r>
-      <w:proofErr w:type="spellEnd"/>
-      <w:r>
-        <w:rPr>
-          <w:rFonts w:cstheme="minorHAnsi"/>
-        </w:rPr>
-        <w:t xml:space="preserve"> haben, so können Sie diese über</w:t>
-      </w:r>
-      <w:r>
-        <w:rPr>
-          <w:rFonts w:cstheme="minorHAnsi"/>
-        </w:rPr>
-        <w:t xml:space="preserve"> die Inhaltselemente oder über die </w:t>
-      </w:r>
-      <w:proofErr w:type="spellStart"/>
-      <w:r>
-        <w:rPr>
-          <w:rFonts w:cstheme="minorHAnsi"/>
-        </w:rPr>
-        <w:t>TypoScript</w:t>
-      </w:r>
-      <w:proofErr w:type="spellEnd"/>
-      <w:r>
-        <w:rPr>
-          <w:rFonts w:cstheme="minorHAnsi"/>
-        </w:rPr>
-        <w:t xml:space="preserve"> Konfiguration aussteuern.</w:t>
+        <w:t xml:space="preserve"> die Inhaltselemente oder über die TypoScript Konfiguration aussteuern.</w:t>
       </w:r>
     </w:p>
     <w:p>
@@ -2459,15 +2067,7 @@
         <w:spacing w:after="0"/>
       </w:pPr>
       <w:r>
-        <w:t xml:space="preserve">Bitte nehmen Sie eventuelle Änderungen an den </w:t>
-      </w:r>
-      <w:proofErr w:type="spellStart"/>
-      <w:r>
-        <w:t>janolaw</w:t>
-      </w:r>
-      <w:proofErr w:type="spellEnd"/>
-      <w:r>
-        <w:t xml:space="preserve"> Dokumenten ausschließlich auf www.janolaw.de vor. Dazu müssen Sie sich in den Bereich</w:t>
+        <w:t>Bitte nehmen Sie eventuelle Änderungen an den janolaw Dokumenten ausschließlich auf www.janolaw.de vor. Dazu müssen Sie sich in den Bereich</w:t>
       </w:r>
       <w:r>
         <w:rPr>
@@ -2481,17 +2081,8 @@
             <w:rStyle w:val="Hyperlink"/>
             <w:rFonts w:cs="LiberationSans"/>
           </w:rPr>
-          <w:t xml:space="preserve">My </w:t>
+          <w:t>My janolaw</w:t>
         </w:r>
-        <w:proofErr w:type="spellStart"/>
-        <w:r>
-          <w:rPr>
-            <w:rStyle w:val="Hyperlink"/>
-            <w:rFonts w:cs="LiberationSans"/>
-          </w:rPr>
-          <w:t>janolaw</w:t>
-        </w:r>
-        <w:proofErr w:type="spellEnd"/>
       </w:hyperlink>
       <w:r>
         <w:t xml:space="preserve"> einloggen und dort die Dokumente ggf. neu erstellen.</w:t>
@@ -3161,17 +2752,8 @@
             <w:rStyle w:val="Hyperlink"/>
             <w:rFonts w:cs="Arial"/>
           </w:rPr>
-          <w:t xml:space="preserve">My </w:t>
+          <w:t>My janolaw</w:t>
         </w:r>
-        <w:proofErr w:type="spellStart"/>
-        <w:r>
-          <w:rPr>
-            <w:rStyle w:val="Hyperlink"/>
-            <w:rFonts w:cs="Arial"/>
-          </w:rPr>
-          <w:t>janolaw</w:t>
-        </w:r>
-        <w:proofErr w:type="spellEnd"/>
       </w:hyperlink>
       <w:r>
         <w:rPr>
@@ -3332,21 +2914,7 @@
         <w:rPr>
           <w:rFonts w:cs="Arial"/>
         </w:rPr>
-        <w:t xml:space="preserve">Bitte nehmen Sie eventuelle Änderungen an den </w:t>
-      </w:r>
-      <w:proofErr w:type="spellStart"/>
-      <w:r>
-        <w:rPr>
-          <w:rFonts w:cs="Arial"/>
-        </w:rPr>
-        <w:t>janolaw</w:t>
-      </w:r>
-      <w:proofErr w:type="spellEnd"/>
-      <w:r>
-        <w:rPr>
-          <w:rFonts w:cs="Arial"/>
-        </w:rPr>
-        <w:t xml:space="preserve"> Dokumenten ausschließlich auf www.janolaw.de vor. Dazu müssen Sie sich in den Bereich </w:t>
+        <w:t xml:space="preserve">Bitte nehmen Sie eventuelle Änderungen an den janolaw Dokumenten ausschließlich auf www.janolaw.de vor. Dazu müssen Sie sich in den Bereich </w:t>
       </w:r>
       <w:hyperlink r:id="rId23" w:history="1">
         <w:r>
@@ -3354,17 +2922,8 @@
             <w:rStyle w:val="Hyperlink"/>
             <w:rFonts w:cs="Arial"/>
           </w:rPr>
-          <w:t xml:space="preserve">My </w:t>
+          <w:t>My janolaw</w:t>
         </w:r>
-        <w:proofErr w:type="spellStart"/>
-        <w:r>
-          <w:rPr>
-            <w:rStyle w:val="Hyperlink"/>
-            <w:rFonts w:cs="Arial"/>
-          </w:rPr>
-          <w:t>janolaw</w:t>
-        </w:r>
-        <w:proofErr w:type="spellEnd"/>
       </w:hyperlink>
       <w:r>
         <w:rPr>
@@ -3561,25 +3120,7 @@
           <w:b/>
           <w:color w:val="FF0000"/>
         </w:rPr>
-        <w:t xml:space="preserve">und ihre </w:t>
-      </w:r>
-      <w:proofErr w:type="gramStart"/>
-      <w:r>
-        <w:rPr>
-          <w:rFonts w:cs="Arial"/>
-          <w:b/>
-          <w:color w:val="FF0000"/>
-        </w:rPr>
-        <w:t>E-Mail Adresse</w:t>
-      </w:r>
-      <w:proofErr w:type="gramEnd"/>
-      <w:r>
-        <w:rPr>
-          <w:rFonts w:cs="Arial"/>
-          <w:b/>
-          <w:color w:val="FF0000"/>
-        </w:rPr>
-        <w:t xml:space="preserve"> angeben</w:t>
+        <w:t>und ihre E-Mail Adresse angeben</w:t>
       </w:r>
       <w:r>
         <w:rPr>
@@ -3884,26 +3425,16 @@
         <w:rPr>
           <w:rFonts w:eastAsia="Times New Roman"/>
         </w:rPr>
-        <w:t xml:space="preserve">In der php.ini des Servers muss </w:t>
-      </w:r>
-      <w:proofErr w:type="spellStart"/>
-      <w:r>
-        <w:rPr>
-          <w:rFonts w:eastAsia="Times New Roman"/>
-        </w:rPr>
-        <w:t>allow_url_fopen</w:t>
-      </w:r>
-      <w:proofErr w:type="spellEnd"/>
-      <w:r>
-        <w:rPr>
-          <w:rFonts w:eastAsia="Times New Roman"/>
-        </w:rPr>
-        <w:t xml:space="preserve"> aktiviert sein.</w:t>
+        <w:t>In der php.ini des Servers muss allow_url_fopen aktiviert sein.</w:t>
       </w:r>
     </w:p>
     <w:sectPr>
-      <w:headerReference w:type="default" r:id="rId26"/>
-      <w:footerReference w:type="default" r:id="rId27"/>
+      <w:headerReference w:type="even" r:id="rId26"/>
+      <w:headerReference w:type="default" r:id="rId27"/>
+      <w:footerReference w:type="even" r:id="rId28"/>
+      <w:footerReference w:type="default" r:id="rId29"/>
+      <w:headerReference w:type="first" r:id="rId30"/>
+      <w:footerReference w:type="first" r:id="rId31"/>
       <w:pgSz w:w="11906" w:h="16838"/>
       <w:pgMar w:top="1417" w:right="1417" w:bottom="993" w:left="1417" w:header="708" w:footer="408" w:gutter="0"/>
       <w:cols w:space="708"/>
@@ -3914,7 +3445,7 @@
 </file>
 
 <file path=word/endnotes.xml><?xml version="1.0" encoding="utf-8"?>
-<w:endnotes xmlns:wpc="http://schemas.microsoft.com/office/word/2010/wordprocessingCanvas" xmlns:cx="http://schemas.microsoft.com/office/drawing/2014/chartex" xmlns:cx1="http://schemas.microsoft.com/office/drawing/2015/9/8/chartex" xmlns:cx2="http://schemas.microsoft.com/office/drawing/2015/10/21/chartex" xmlns:cx3="http://schemas.microsoft.com/office/drawing/2016/5/9/chartex" xmlns:cx4="http://schemas.microsoft.com/office/drawing/2016/5/10/chartex" xmlns:cx5="http://schemas.microsoft.com/office/drawing/2016/5/11/chartex" xmlns:cx6="http://schemas.microsoft.com/office/drawing/2016/5/12/chartex" xmlns:cx7="http://schemas.microsoft.com/office/drawing/2016/5/13/chartex" xmlns:cx8="http://schemas.microsoft.com/office/drawing/2016/5/14/chartex" xmlns:mc="http://schemas.openxmlformats.org/markup-compatibility/2006" xmlns:aink="http://schemas.microsoft.com/office/drawing/2016/ink" xmlns:am3d="http://schemas.microsoft.com/office/drawing/2017/model3d" xmlns:o="urn:schemas-microsoft-com:office:office" xmlns:oel="http://schemas.microsoft.com/office/2019/extlst" xmlns:r="http://schemas.openxmlformats.org/officeDocument/2006/relationships" xmlns:m="http://schemas.openxmlformats.org/officeDocument/2006/math" xmlns:v="urn:schemas-microsoft-com:vml" xmlns:wp14="http://schemas.microsoft.com/office/word/2010/wordprocessingDrawing" xmlns:wp="http://schemas.openxmlformats.org/drawingml/2006/wordprocessingDrawing" xmlns:w10="urn:schemas-microsoft-com:office:word" xmlns:w="http://schemas.openxmlformats.org/wordprocessingml/2006/main" xmlns:w14="http://schemas.microsoft.com/office/word/2010/wordml" xmlns:w15="http://schemas.microsoft.com/office/word/2012/wordml" xmlns:w16cex="http://schemas.microsoft.com/office/word/2018/wordml/cex" xmlns:w16cid="http://schemas.microsoft.com/office/word/2016/wordml/cid" xmlns:w16="http://schemas.microsoft.com/office/word/2018/wordml" xmlns:w16du="http://schemas.microsoft.com/office/word/2023/wordml/word16du" xmlns:w16sdtdh="http://schemas.microsoft.com/office/word/2020/wordml/sdtdatahash" xmlns:w16se="http://schemas.microsoft.com/office/word/2015/wordml/symex" xmlns:wpg="http://schemas.microsoft.com/office/word/2010/wordprocessingGroup" xmlns:wpi="http://schemas.microsoft.com/office/word/2010/wordprocessingInk" xmlns:wne="http://schemas.microsoft.com/office/word/2006/wordml" xmlns:wps="http://schemas.microsoft.com/office/word/2010/wordprocessingShape" mc:Ignorable="w14 w15 w16se w16cid w16 w16cex w16sdtdh wp14">
+<w:endnotes xmlns:wpc="http://schemas.microsoft.com/office/word/2010/wordprocessingCanvas" xmlns:cx="http://schemas.microsoft.com/office/drawing/2014/chartex" xmlns:cx1="http://schemas.microsoft.com/office/drawing/2015/9/8/chartex" xmlns:cx2="http://schemas.microsoft.com/office/drawing/2015/10/21/chartex" xmlns:cx3="http://schemas.microsoft.com/office/drawing/2016/5/9/chartex" xmlns:cx4="http://schemas.microsoft.com/office/drawing/2016/5/10/chartex" xmlns:cx5="http://schemas.microsoft.com/office/drawing/2016/5/11/chartex" xmlns:cx6="http://schemas.microsoft.com/office/drawing/2016/5/12/chartex" xmlns:cx7="http://schemas.microsoft.com/office/drawing/2016/5/13/chartex" xmlns:cx8="http://schemas.microsoft.com/office/drawing/2016/5/14/chartex" xmlns:mc="http://schemas.openxmlformats.org/markup-compatibility/2006" xmlns:aink="http://schemas.microsoft.com/office/drawing/2016/ink" xmlns:am3d="http://schemas.microsoft.com/office/drawing/2017/model3d" xmlns:o="urn:schemas-microsoft-com:office:office" xmlns:oel="http://schemas.microsoft.com/office/2019/extlst" xmlns:r="http://schemas.openxmlformats.org/officeDocument/2006/relationships" xmlns:m="http://schemas.openxmlformats.org/officeDocument/2006/math" xmlns:v="urn:schemas-microsoft-com:vml" xmlns:wp14="http://schemas.microsoft.com/office/word/2010/wordprocessingDrawing" xmlns:wp="http://schemas.openxmlformats.org/drawingml/2006/wordprocessingDrawing" xmlns:w10="urn:schemas-microsoft-com:office:word" xmlns:w="http://schemas.openxmlformats.org/wordprocessingml/2006/main" xmlns:w14="http://schemas.microsoft.com/office/word/2010/wordml" xmlns:w15="http://schemas.microsoft.com/office/word/2012/wordml" xmlns:w16cex="http://schemas.microsoft.com/office/word/2018/wordml/cex" xmlns:w16cid="http://schemas.microsoft.com/office/word/2016/wordml/cid" xmlns:w16="http://schemas.microsoft.com/office/word/2018/wordml" xmlns:w16du="http://schemas.microsoft.com/office/word/2023/wordml/word16du" xmlns:w16sdtdh="http://schemas.microsoft.com/office/word/2020/wordml/sdtdatahash" xmlns:w16sdtfl="http://schemas.microsoft.com/office/word/2024/wordml/sdtformatlock" xmlns:w16se="http://schemas.microsoft.com/office/word/2015/wordml/symex" xmlns:wpg="http://schemas.microsoft.com/office/word/2010/wordprocessingGroup" xmlns:wpi="http://schemas.microsoft.com/office/word/2010/wordprocessingInk" xmlns:wne="http://schemas.microsoft.com/office/word/2006/wordml" xmlns:wps="http://schemas.microsoft.com/office/word/2010/wordprocessingShape" mc:Ignorable="w14 w15 w16se w16cid w16 w16cex w16sdtdh w16sdtfl w16du wp14">
   <w:endnote w:type="separator" w:id="-1">
     <w:p>
       <w:pPr>
@@ -3939,30 +3470,30 @@
 </file>
 
 <file path=word/footer1.xml><?xml version="1.0" encoding="utf-8"?>
-<w:ftr xmlns:wpc="http://schemas.microsoft.com/office/word/2010/wordprocessingCanvas" xmlns:cx="http://schemas.microsoft.com/office/drawing/2014/chartex" xmlns:cx1="http://schemas.microsoft.com/office/drawing/2015/9/8/chartex" xmlns:cx2="http://schemas.microsoft.com/office/drawing/2015/10/21/chartex" xmlns:cx3="http://schemas.microsoft.com/office/drawing/2016/5/9/chartex" xmlns:cx4="http://schemas.microsoft.com/office/drawing/2016/5/10/chartex" xmlns:cx5="http://schemas.microsoft.com/office/drawing/2016/5/11/chartex" xmlns:cx6="http://schemas.microsoft.com/office/drawing/2016/5/12/chartex" xmlns:cx7="http://schemas.microsoft.com/office/drawing/2016/5/13/chartex" xmlns:cx8="http://schemas.microsoft.com/office/drawing/2016/5/14/chartex" xmlns:mc="http://schemas.openxmlformats.org/markup-compatibility/2006" xmlns:aink="http://schemas.microsoft.com/office/drawing/2016/ink" xmlns:am3d="http://schemas.microsoft.com/office/drawing/2017/model3d" xmlns:o="urn:schemas-microsoft-com:office:office" xmlns:oel="http://schemas.microsoft.com/office/2019/extlst" xmlns:r="http://schemas.openxmlformats.org/officeDocument/2006/relationships" xmlns:m="http://schemas.openxmlformats.org/officeDocument/2006/math" xmlns:v="urn:schemas-microsoft-com:vml" xmlns:wp14="http://schemas.microsoft.com/office/word/2010/wordprocessingDrawing" xmlns:wp="http://schemas.openxmlformats.org/drawingml/2006/wordprocessingDrawing" xmlns:w10="urn:schemas-microsoft-com:office:word" xmlns:w="http://schemas.openxmlformats.org/wordprocessingml/2006/main" xmlns:w14="http://schemas.microsoft.com/office/word/2010/wordml" xmlns:w15="http://schemas.microsoft.com/office/word/2012/wordml" xmlns:w16cex="http://schemas.microsoft.com/office/word/2018/wordml/cex" xmlns:w16cid="http://schemas.microsoft.com/office/word/2016/wordml/cid" xmlns:w16="http://schemas.microsoft.com/office/word/2018/wordml" xmlns:w16du="http://schemas.microsoft.com/office/word/2023/wordml/word16du" xmlns:w16sdtdh="http://schemas.microsoft.com/office/word/2020/wordml/sdtdatahash" xmlns:w16se="http://schemas.microsoft.com/office/word/2015/wordml/symex" xmlns:wpg="http://schemas.microsoft.com/office/word/2010/wordprocessingGroup" xmlns:wpi="http://schemas.microsoft.com/office/word/2010/wordprocessingInk" xmlns:wne="http://schemas.microsoft.com/office/word/2006/wordml" xmlns:wps="http://schemas.microsoft.com/office/word/2010/wordprocessingShape" mc:Ignorable="w14 w15 w16se w16cid w16 w16cex w16sdtdh wp14">
+<w:ftr xmlns:wpc="http://schemas.microsoft.com/office/word/2010/wordprocessingCanvas" xmlns:cx="http://schemas.microsoft.com/office/drawing/2014/chartex" xmlns:cx1="http://schemas.microsoft.com/office/drawing/2015/9/8/chartex" xmlns:cx2="http://schemas.microsoft.com/office/drawing/2015/10/21/chartex" xmlns:cx3="http://schemas.microsoft.com/office/drawing/2016/5/9/chartex" xmlns:cx4="http://schemas.microsoft.com/office/drawing/2016/5/10/chartex" xmlns:cx5="http://schemas.microsoft.com/office/drawing/2016/5/11/chartex" xmlns:cx6="http://schemas.microsoft.com/office/drawing/2016/5/12/chartex" xmlns:cx7="http://schemas.microsoft.com/office/drawing/2016/5/13/chartex" xmlns:cx8="http://schemas.microsoft.com/office/drawing/2016/5/14/chartex" xmlns:mc="http://schemas.openxmlformats.org/markup-compatibility/2006" xmlns:aink="http://schemas.microsoft.com/office/drawing/2016/ink" xmlns:am3d="http://schemas.microsoft.com/office/drawing/2017/model3d" xmlns:o="urn:schemas-microsoft-com:office:office" xmlns:oel="http://schemas.microsoft.com/office/2019/extlst" xmlns:r="http://schemas.openxmlformats.org/officeDocument/2006/relationships" xmlns:m="http://schemas.openxmlformats.org/officeDocument/2006/math" xmlns:v="urn:schemas-microsoft-com:vml" xmlns:wp14="http://schemas.microsoft.com/office/word/2010/wordprocessingDrawing" xmlns:wp="http://schemas.openxmlformats.org/drawingml/2006/wordprocessingDrawing" xmlns:w10="urn:schemas-microsoft-com:office:word" xmlns:w="http://schemas.openxmlformats.org/wordprocessingml/2006/main" xmlns:w14="http://schemas.microsoft.com/office/word/2010/wordml" xmlns:w15="http://schemas.microsoft.com/office/word/2012/wordml" xmlns:w16cex="http://schemas.microsoft.com/office/word/2018/wordml/cex" xmlns:w16cid="http://schemas.microsoft.com/office/word/2016/wordml/cid" xmlns:w16="http://schemas.microsoft.com/office/word/2018/wordml" xmlns:w16du="http://schemas.microsoft.com/office/word/2023/wordml/word16du" xmlns:w16sdtdh="http://schemas.microsoft.com/office/word/2020/wordml/sdtdatahash" xmlns:w16sdtfl="http://schemas.microsoft.com/office/word/2024/wordml/sdtformatlock" xmlns:w16se="http://schemas.microsoft.com/office/word/2015/wordml/symex" xmlns:wpg="http://schemas.microsoft.com/office/word/2010/wordprocessingGroup" xmlns:wpi="http://schemas.microsoft.com/office/word/2010/wordprocessingInk" xmlns:wne="http://schemas.microsoft.com/office/word/2006/wordml" xmlns:wps="http://schemas.microsoft.com/office/word/2010/wordprocessingShape" mc:Ignorable="w14 w15 w16se w16cid w16 w16cex w16sdtdh w16sdtfl w16du wp14">
   <w:p>
     <w:pPr>
+      <w:pStyle w:val="Fuzeile"/>
+    </w:pPr>
+  </w:p>
+</w:ftr>
+</file>
+
+<file path=word/footer2.xml><?xml version="1.0" encoding="utf-8"?>
+<w:ftr xmlns:wpc="http://schemas.microsoft.com/office/word/2010/wordprocessingCanvas" xmlns:cx="http://schemas.microsoft.com/office/drawing/2014/chartex" xmlns:cx1="http://schemas.microsoft.com/office/drawing/2015/9/8/chartex" xmlns:cx2="http://schemas.microsoft.com/office/drawing/2015/10/21/chartex" xmlns:cx3="http://schemas.microsoft.com/office/drawing/2016/5/9/chartex" xmlns:cx4="http://schemas.microsoft.com/office/drawing/2016/5/10/chartex" xmlns:cx5="http://schemas.microsoft.com/office/drawing/2016/5/11/chartex" xmlns:cx6="http://schemas.microsoft.com/office/drawing/2016/5/12/chartex" xmlns:cx7="http://schemas.microsoft.com/office/drawing/2016/5/13/chartex" xmlns:cx8="http://schemas.microsoft.com/office/drawing/2016/5/14/chartex" xmlns:mc="http://schemas.openxmlformats.org/markup-compatibility/2006" xmlns:aink="http://schemas.microsoft.com/office/drawing/2016/ink" xmlns:am3d="http://schemas.microsoft.com/office/drawing/2017/model3d" xmlns:o="urn:schemas-microsoft-com:office:office" xmlns:oel="http://schemas.microsoft.com/office/2019/extlst" xmlns:r="http://schemas.openxmlformats.org/officeDocument/2006/relationships" xmlns:m="http://schemas.openxmlformats.org/officeDocument/2006/math" xmlns:v="urn:schemas-microsoft-com:vml" xmlns:wp14="http://schemas.microsoft.com/office/word/2010/wordprocessingDrawing" xmlns:wp="http://schemas.openxmlformats.org/drawingml/2006/wordprocessingDrawing" xmlns:w10="urn:schemas-microsoft-com:office:word" xmlns:w="http://schemas.openxmlformats.org/wordprocessingml/2006/main" xmlns:w14="http://schemas.microsoft.com/office/word/2010/wordml" xmlns:w15="http://schemas.microsoft.com/office/word/2012/wordml" xmlns:w16cex="http://schemas.microsoft.com/office/word/2018/wordml/cex" xmlns:w16cid="http://schemas.microsoft.com/office/word/2016/wordml/cid" xmlns:w16="http://schemas.microsoft.com/office/word/2018/wordml" xmlns:w16du="http://schemas.microsoft.com/office/word/2023/wordml/word16du" xmlns:w16sdtdh="http://schemas.microsoft.com/office/word/2020/wordml/sdtdatahash" xmlns:w16sdtfl="http://schemas.microsoft.com/office/word/2024/wordml/sdtformatlock" xmlns:w16se="http://schemas.microsoft.com/office/word/2015/wordml/symex" xmlns:wpg="http://schemas.microsoft.com/office/word/2010/wordprocessingGroup" xmlns:wpi="http://schemas.microsoft.com/office/word/2010/wordprocessingInk" xmlns:wne="http://schemas.microsoft.com/office/word/2006/wordml" xmlns:wps="http://schemas.microsoft.com/office/word/2010/wordprocessingShape" mc:Ignorable="w14 w15 w16se w16cid w16 w16cex w16sdtdh w16sdtfl w16du wp14">
+  <w:p>
+    <w:pPr>
       <w:rPr>
         <w:szCs w:val="20"/>
       </w:rPr>
     </w:pPr>
-    <w:proofErr w:type="spellStart"/>
     <w:r>
       <w:rPr>
         <w:rFonts w:ascii="Arial" w:hAnsi="Arial" w:cs="Arial"/>
         <w:sz w:val="16"/>
         <w:szCs w:val="16"/>
       </w:rPr>
-      <w:t>janolaw</w:t>
-    </w:r>
-    <w:proofErr w:type="spellEnd"/>
-    <w:r>
-      <w:rPr>
-        <w:rFonts w:ascii="Arial" w:hAnsi="Arial" w:cs="Arial"/>
-        <w:sz w:val="16"/>
-        <w:szCs w:val="16"/>
-      </w:rPr>
-      <w:t xml:space="preserve"> AG </w:t>
+      <w:t xml:space="preserve">janolaw AG </w:t>
     </w:r>
     <w:r>
       <w:rPr>
@@ -3996,25 +3527,23 @@
         <w:sz w:val="16"/>
         <w:szCs w:val="16"/>
       </w:rPr>
-      <w:t xml:space="preserve"> 65843 Sulzbach/</w:t>
+      <w:t xml:space="preserve"> 65843 Sulzbach/Ts.</w:t>
     </w:r>
-    <w:proofErr w:type="spellStart"/>
     <w:r>
       <w:rPr>
         <w:rFonts w:ascii="Arial" w:hAnsi="Arial" w:cs="Arial"/>
         <w:sz w:val="16"/>
         <w:szCs w:val="16"/>
       </w:rPr>
-      <w:t>Ts</w:t>
+      <w:tab/>
     </w:r>
-    <w:proofErr w:type="spellEnd"/>
     <w:r>
       <w:rPr>
         <w:rFonts w:ascii="Arial" w:hAnsi="Arial" w:cs="Arial"/>
         <w:sz w:val="16"/>
         <w:szCs w:val="16"/>
       </w:rPr>
-      <w:t>.</w:t>
+      <w:tab/>
     </w:r>
     <w:r>
       <w:rPr>
@@ -4022,7 +3551,7 @@
         <w:sz w:val="16"/>
         <w:szCs w:val="16"/>
       </w:rPr>
-      <w:tab/>
+      <w:t xml:space="preserve">Stand: </w:t>
     </w:r>
     <w:r>
       <w:rPr>
@@ -4030,39 +3559,7 @@
         <w:sz w:val="16"/>
         <w:szCs w:val="16"/>
       </w:rPr>
-      <w:tab/>
-    </w:r>
-    <w:r>
-      <w:rPr>
-        <w:rFonts w:ascii="Arial" w:hAnsi="Arial" w:cs="Arial"/>
-        <w:sz w:val="16"/>
-        <w:szCs w:val="16"/>
-      </w:rPr>
-      <w:t xml:space="preserve">Stand: </w:t>
-    </w:r>
-    <w:r>
-      <w:rPr>
-        <w:rFonts w:ascii="Arial" w:hAnsi="Arial" w:cs="Arial"/>
-        <w:sz w:val="16"/>
-        <w:szCs w:val="16"/>
-      </w:rPr>
-      <w:t>Mai</w:t>
-    </w:r>
-    <w:r>
-      <w:rPr>
-        <w:rFonts w:ascii="Arial" w:hAnsi="Arial" w:cs="Arial"/>
-        <w:sz w:val="16"/>
-        <w:szCs w:val="16"/>
-      </w:rPr>
-      <w:t xml:space="preserve"> 20</w:t>
-    </w:r>
-    <w:r>
-      <w:rPr>
-        <w:rFonts w:ascii="Arial" w:hAnsi="Arial" w:cs="Arial"/>
-        <w:sz w:val="16"/>
-        <w:szCs w:val="16"/>
-      </w:rPr>
-      <w:t>21</w:t>
+      <w:t>März 2025</w:t>
     </w:r>
     <w:r>
       <w:rPr>
@@ -4175,8 +3672,18 @@
 </w:ftr>
 </file>
 
+<file path=word/footer3.xml><?xml version="1.0" encoding="utf-8"?>
+<w:ftr xmlns:wpc="http://schemas.microsoft.com/office/word/2010/wordprocessingCanvas" xmlns:cx="http://schemas.microsoft.com/office/drawing/2014/chartex" xmlns:cx1="http://schemas.microsoft.com/office/drawing/2015/9/8/chartex" xmlns:cx2="http://schemas.microsoft.com/office/drawing/2015/10/21/chartex" xmlns:cx3="http://schemas.microsoft.com/office/drawing/2016/5/9/chartex" xmlns:cx4="http://schemas.microsoft.com/office/drawing/2016/5/10/chartex" xmlns:cx5="http://schemas.microsoft.com/office/drawing/2016/5/11/chartex" xmlns:cx6="http://schemas.microsoft.com/office/drawing/2016/5/12/chartex" xmlns:cx7="http://schemas.microsoft.com/office/drawing/2016/5/13/chartex" xmlns:cx8="http://schemas.microsoft.com/office/drawing/2016/5/14/chartex" xmlns:mc="http://schemas.openxmlformats.org/markup-compatibility/2006" xmlns:aink="http://schemas.microsoft.com/office/drawing/2016/ink" xmlns:am3d="http://schemas.microsoft.com/office/drawing/2017/model3d" xmlns:o="urn:schemas-microsoft-com:office:office" xmlns:oel="http://schemas.microsoft.com/office/2019/extlst" xmlns:r="http://schemas.openxmlformats.org/officeDocument/2006/relationships" xmlns:m="http://schemas.openxmlformats.org/officeDocument/2006/math" xmlns:v="urn:schemas-microsoft-com:vml" xmlns:wp14="http://schemas.microsoft.com/office/word/2010/wordprocessingDrawing" xmlns:wp="http://schemas.openxmlformats.org/drawingml/2006/wordprocessingDrawing" xmlns:w10="urn:schemas-microsoft-com:office:word" xmlns:w="http://schemas.openxmlformats.org/wordprocessingml/2006/main" xmlns:w14="http://schemas.microsoft.com/office/word/2010/wordml" xmlns:w15="http://schemas.microsoft.com/office/word/2012/wordml" xmlns:w16cex="http://schemas.microsoft.com/office/word/2018/wordml/cex" xmlns:w16cid="http://schemas.microsoft.com/office/word/2016/wordml/cid" xmlns:w16="http://schemas.microsoft.com/office/word/2018/wordml" xmlns:w16du="http://schemas.microsoft.com/office/word/2023/wordml/word16du" xmlns:w16sdtdh="http://schemas.microsoft.com/office/word/2020/wordml/sdtdatahash" xmlns:w16sdtfl="http://schemas.microsoft.com/office/word/2024/wordml/sdtformatlock" xmlns:w16se="http://schemas.microsoft.com/office/word/2015/wordml/symex" xmlns:wpg="http://schemas.microsoft.com/office/word/2010/wordprocessingGroup" xmlns:wpi="http://schemas.microsoft.com/office/word/2010/wordprocessingInk" xmlns:wne="http://schemas.microsoft.com/office/word/2006/wordml" xmlns:wps="http://schemas.microsoft.com/office/word/2010/wordprocessingShape" mc:Ignorable="w14 w15 w16se w16cid w16 w16cex w16sdtdh w16sdtfl w16du wp14">
+  <w:p>
+    <w:pPr>
+      <w:pStyle w:val="Fuzeile"/>
+    </w:pPr>
+  </w:p>
+</w:ftr>
+</file>
+
 <file path=word/footnotes.xml><?xml version="1.0" encoding="utf-8"?>
-<w:footnotes xmlns:wpc="http://schemas.microsoft.com/office/word/2010/wordprocessingCanvas" xmlns:cx="http://schemas.microsoft.com/office/drawing/2014/chartex" xmlns:cx1="http://schemas.microsoft.com/office/drawing/2015/9/8/chartex" xmlns:cx2="http://schemas.microsoft.com/office/drawing/2015/10/21/chartex" xmlns:cx3="http://schemas.microsoft.com/office/drawing/2016/5/9/chartex" xmlns:cx4="http://schemas.microsoft.com/office/drawing/2016/5/10/chartex" xmlns:cx5="http://schemas.microsoft.com/office/drawing/2016/5/11/chartex" xmlns:cx6="http://schemas.microsoft.com/office/drawing/2016/5/12/chartex" xmlns:cx7="http://schemas.microsoft.com/office/drawing/2016/5/13/chartex" xmlns:cx8="http://schemas.microsoft.com/office/drawing/2016/5/14/chartex" xmlns:mc="http://schemas.openxmlformats.org/markup-compatibility/2006" xmlns:aink="http://schemas.microsoft.com/office/drawing/2016/ink" xmlns:am3d="http://schemas.microsoft.com/office/drawing/2017/model3d" xmlns:o="urn:schemas-microsoft-com:office:office" xmlns:oel="http://schemas.microsoft.com/office/2019/extlst" xmlns:r="http://schemas.openxmlformats.org/officeDocument/2006/relationships" xmlns:m="http://schemas.openxmlformats.org/officeDocument/2006/math" xmlns:v="urn:schemas-microsoft-com:vml" xmlns:wp14="http://schemas.microsoft.com/office/word/2010/wordprocessingDrawing" xmlns:wp="http://schemas.openxmlformats.org/drawingml/2006/wordprocessingDrawing" xmlns:w10="urn:schemas-microsoft-com:office:word" xmlns:w="http://schemas.openxmlformats.org/wordprocessingml/2006/main" xmlns:w14="http://schemas.microsoft.com/office/word/2010/wordml" xmlns:w15="http://schemas.microsoft.com/office/word/2012/wordml" xmlns:w16cex="http://schemas.microsoft.com/office/word/2018/wordml/cex" xmlns:w16cid="http://schemas.microsoft.com/office/word/2016/wordml/cid" xmlns:w16="http://schemas.microsoft.com/office/word/2018/wordml" xmlns:w16du="http://schemas.microsoft.com/office/word/2023/wordml/word16du" xmlns:w16sdtdh="http://schemas.microsoft.com/office/word/2020/wordml/sdtdatahash" xmlns:w16se="http://schemas.microsoft.com/office/word/2015/wordml/symex" xmlns:wpg="http://schemas.microsoft.com/office/word/2010/wordprocessingGroup" xmlns:wpi="http://schemas.microsoft.com/office/word/2010/wordprocessingInk" xmlns:wne="http://schemas.microsoft.com/office/word/2006/wordml" xmlns:wps="http://schemas.microsoft.com/office/word/2010/wordprocessingShape" mc:Ignorable="w14 w15 w16se w16cid w16 w16cex w16sdtdh wp14">
+<w:footnotes xmlns:wpc="http://schemas.microsoft.com/office/word/2010/wordprocessingCanvas" xmlns:cx="http://schemas.microsoft.com/office/drawing/2014/chartex" xmlns:cx1="http://schemas.microsoft.com/office/drawing/2015/9/8/chartex" xmlns:cx2="http://schemas.microsoft.com/office/drawing/2015/10/21/chartex" xmlns:cx3="http://schemas.microsoft.com/office/drawing/2016/5/9/chartex" xmlns:cx4="http://schemas.microsoft.com/office/drawing/2016/5/10/chartex" xmlns:cx5="http://schemas.microsoft.com/office/drawing/2016/5/11/chartex" xmlns:cx6="http://schemas.microsoft.com/office/drawing/2016/5/12/chartex" xmlns:cx7="http://schemas.microsoft.com/office/drawing/2016/5/13/chartex" xmlns:cx8="http://schemas.microsoft.com/office/drawing/2016/5/14/chartex" xmlns:mc="http://schemas.openxmlformats.org/markup-compatibility/2006" xmlns:aink="http://schemas.microsoft.com/office/drawing/2016/ink" xmlns:am3d="http://schemas.microsoft.com/office/drawing/2017/model3d" xmlns:o="urn:schemas-microsoft-com:office:office" xmlns:oel="http://schemas.microsoft.com/office/2019/extlst" xmlns:r="http://schemas.openxmlformats.org/officeDocument/2006/relationships" xmlns:m="http://schemas.openxmlformats.org/officeDocument/2006/math" xmlns:v="urn:schemas-microsoft-com:vml" xmlns:wp14="http://schemas.microsoft.com/office/word/2010/wordprocessingDrawing" xmlns:wp="http://schemas.openxmlformats.org/drawingml/2006/wordprocessingDrawing" xmlns:w10="urn:schemas-microsoft-com:office:word" xmlns:w="http://schemas.openxmlformats.org/wordprocessingml/2006/main" xmlns:w14="http://schemas.microsoft.com/office/word/2010/wordml" xmlns:w15="http://schemas.microsoft.com/office/word/2012/wordml" xmlns:w16cex="http://schemas.microsoft.com/office/word/2018/wordml/cex" xmlns:w16cid="http://schemas.microsoft.com/office/word/2016/wordml/cid" xmlns:w16="http://schemas.microsoft.com/office/word/2018/wordml" xmlns:w16du="http://schemas.microsoft.com/office/word/2023/wordml/word16du" xmlns:w16sdtdh="http://schemas.microsoft.com/office/word/2020/wordml/sdtdatahash" xmlns:w16sdtfl="http://schemas.microsoft.com/office/word/2024/wordml/sdtformatlock" xmlns:w16se="http://schemas.microsoft.com/office/word/2015/wordml/symex" xmlns:wpg="http://schemas.microsoft.com/office/word/2010/wordprocessingGroup" xmlns:wpi="http://schemas.microsoft.com/office/word/2010/wordprocessingInk" xmlns:wne="http://schemas.microsoft.com/office/word/2006/wordml" xmlns:wps="http://schemas.microsoft.com/office/word/2010/wordprocessingShape" mc:Ignorable="w14 w15 w16se w16cid w16 w16cex w16sdtdh w16sdtfl w16du wp14">
   <w:footnote w:type="separator" w:id="-1">
     <w:p>
       <w:pPr>
@@ -4201,7 +3708,17 @@
 </file>
 
 <file path=word/header1.xml><?xml version="1.0" encoding="utf-8"?>
-<w:hdr xmlns:wpc="http://schemas.microsoft.com/office/word/2010/wordprocessingCanvas" xmlns:cx="http://schemas.microsoft.com/office/drawing/2014/chartex" xmlns:cx1="http://schemas.microsoft.com/office/drawing/2015/9/8/chartex" xmlns:cx2="http://schemas.microsoft.com/office/drawing/2015/10/21/chartex" xmlns:cx3="http://schemas.microsoft.com/office/drawing/2016/5/9/chartex" xmlns:cx4="http://schemas.microsoft.com/office/drawing/2016/5/10/chartex" xmlns:cx5="http://schemas.microsoft.com/office/drawing/2016/5/11/chartex" xmlns:cx6="http://schemas.microsoft.com/office/drawing/2016/5/12/chartex" xmlns:cx7="http://schemas.microsoft.com/office/drawing/2016/5/13/chartex" xmlns:cx8="http://schemas.microsoft.com/office/drawing/2016/5/14/chartex" xmlns:mc="http://schemas.openxmlformats.org/markup-compatibility/2006" xmlns:aink="http://schemas.microsoft.com/office/drawing/2016/ink" xmlns:am3d="http://schemas.microsoft.com/office/drawing/2017/model3d" xmlns:o="urn:schemas-microsoft-com:office:office" xmlns:oel="http://schemas.microsoft.com/office/2019/extlst" xmlns:r="http://schemas.openxmlformats.org/officeDocument/2006/relationships" xmlns:m="http://schemas.openxmlformats.org/officeDocument/2006/math" xmlns:v="urn:schemas-microsoft-com:vml" xmlns:wp14="http://schemas.microsoft.com/office/word/2010/wordprocessingDrawing" xmlns:wp="http://schemas.openxmlformats.org/drawingml/2006/wordprocessingDrawing" xmlns:w10="urn:schemas-microsoft-com:office:word" xmlns:w="http://schemas.openxmlformats.org/wordprocessingml/2006/main" xmlns:w14="http://schemas.microsoft.com/office/word/2010/wordml" xmlns:w15="http://schemas.microsoft.com/office/word/2012/wordml" xmlns:w16cex="http://schemas.microsoft.com/office/word/2018/wordml/cex" xmlns:w16cid="http://schemas.microsoft.com/office/word/2016/wordml/cid" xmlns:w16="http://schemas.microsoft.com/office/word/2018/wordml" xmlns:w16du="http://schemas.microsoft.com/office/word/2023/wordml/word16du" xmlns:w16sdtdh="http://schemas.microsoft.com/office/word/2020/wordml/sdtdatahash" xmlns:w16se="http://schemas.microsoft.com/office/word/2015/wordml/symex" xmlns:wpg="http://schemas.microsoft.com/office/word/2010/wordprocessingGroup" xmlns:wpi="http://schemas.microsoft.com/office/word/2010/wordprocessingInk" xmlns:wne="http://schemas.microsoft.com/office/word/2006/wordml" xmlns:wps="http://schemas.microsoft.com/office/word/2010/wordprocessingShape" mc:Ignorable="w14 w15 w16se w16cid w16 w16cex w16sdtdh wp14">
+<w:hdr xmlns:wpc="http://schemas.microsoft.com/office/word/2010/wordprocessingCanvas" xmlns:cx="http://schemas.microsoft.com/office/drawing/2014/chartex" xmlns:cx1="http://schemas.microsoft.com/office/drawing/2015/9/8/chartex" xmlns:cx2="http://schemas.microsoft.com/office/drawing/2015/10/21/chartex" xmlns:cx3="http://schemas.microsoft.com/office/drawing/2016/5/9/chartex" xmlns:cx4="http://schemas.microsoft.com/office/drawing/2016/5/10/chartex" xmlns:cx5="http://schemas.microsoft.com/office/drawing/2016/5/11/chartex" xmlns:cx6="http://schemas.microsoft.com/office/drawing/2016/5/12/chartex" xmlns:cx7="http://schemas.microsoft.com/office/drawing/2016/5/13/chartex" xmlns:cx8="http://schemas.microsoft.com/office/drawing/2016/5/14/chartex" xmlns:mc="http://schemas.openxmlformats.org/markup-compatibility/2006" xmlns:aink="http://schemas.microsoft.com/office/drawing/2016/ink" xmlns:am3d="http://schemas.microsoft.com/office/drawing/2017/model3d" xmlns:o="urn:schemas-microsoft-com:office:office" xmlns:oel="http://schemas.microsoft.com/office/2019/extlst" xmlns:r="http://schemas.openxmlformats.org/officeDocument/2006/relationships" xmlns:m="http://schemas.openxmlformats.org/officeDocument/2006/math" xmlns:v="urn:schemas-microsoft-com:vml" xmlns:wp14="http://schemas.microsoft.com/office/word/2010/wordprocessingDrawing" xmlns:wp="http://schemas.openxmlformats.org/drawingml/2006/wordprocessingDrawing" xmlns:w10="urn:schemas-microsoft-com:office:word" xmlns:w="http://schemas.openxmlformats.org/wordprocessingml/2006/main" xmlns:w14="http://schemas.microsoft.com/office/word/2010/wordml" xmlns:w15="http://schemas.microsoft.com/office/word/2012/wordml" xmlns:w16cex="http://schemas.microsoft.com/office/word/2018/wordml/cex" xmlns:w16cid="http://schemas.microsoft.com/office/word/2016/wordml/cid" xmlns:w16="http://schemas.microsoft.com/office/word/2018/wordml" xmlns:w16du="http://schemas.microsoft.com/office/word/2023/wordml/word16du" xmlns:w16sdtdh="http://schemas.microsoft.com/office/word/2020/wordml/sdtdatahash" xmlns:w16sdtfl="http://schemas.microsoft.com/office/word/2024/wordml/sdtformatlock" xmlns:w16se="http://schemas.microsoft.com/office/word/2015/wordml/symex" xmlns:wpg="http://schemas.microsoft.com/office/word/2010/wordprocessingGroup" xmlns:wpi="http://schemas.microsoft.com/office/word/2010/wordprocessingInk" xmlns:wne="http://schemas.microsoft.com/office/word/2006/wordml" xmlns:wps="http://schemas.microsoft.com/office/word/2010/wordprocessingShape" mc:Ignorable="w14 w15 w16se w16cid w16 w16cex w16sdtdh w16sdtfl w16du wp14">
+  <w:p>
+    <w:pPr>
+      <w:pStyle w:val="Kopfzeile"/>
+    </w:pPr>
+  </w:p>
+</w:hdr>
+</file>
+
+<file path=word/header2.xml><?xml version="1.0" encoding="utf-8"?>
+<w:hdr xmlns:wpc="http://schemas.microsoft.com/office/word/2010/wordprocessingCanvas" xmlns:cx="http://schemas.microsoft.com/office/drawing/2014/chartex" xmlns:cx1="http://schemas.microsoft.com/office/drawing/2015/9/8/chartex" xmlns:cx2="http://schemas.microsoft.com/office/drawing/2015/10/21/chartex" xmlns:cx3="http://schemas.microsoft.com/office/drawing/2016/5/9/chartex" xmlns:cx4="http://schemas.microsoft.com/office/drawing/2016/5/10/chartex" xmlns:cx5="http://schemas.microsoft.com/office/drawing/2016/5/11/chartex" xmlns:cx6="http://schemas.microsoft.com/office/drawing/2016/5/12/chartex" xmlns:cx7="http://schemas.microsoft.com/office/drawing/2016/5/13/chartex" xmlns:cx8="http://schemas.microsoft.com/office/drawing/2016/5/14/chartex" xmlns:mc="http://schemas.openxmlformats.org/markup-compatibility/2006" xmlns:aink="http://schemas.microsoft.com/office/drawing/2016/ink" xmlns:am3d="http://schemas.microsoft.com/office/drawing/2017/model3d" xmlns:o="urn:schemas-microsoft-com:office:office" xmlns:oel="http://schemas.microsoft.com/office/2019/extlst" xmlns:r="http://schemas.openxmlformats.org/officeDocument/2006/relationships" xmlns:m="http://schemas.openxmlformats.org/officeDocument/2006/math" xmlns:v="urn:schemas-microsoft-com:vml" xmlns:wp14="http://schemas.microsoft.com/office/word/2010/wordprocessingDrawing" xmlns:wp="http://schemas.openxmlformats.org/drawingml/2006/wordprocessingDrawing" xmlns:w10="urn:schemas-microsoft-com:office:word" xmlns:w="http://schemas.openxmlformats.org/wordprocessingml/2006/main" xmlns:w14="http://schemas.microsoft.com/office/word/2010/wordml" xmlns:w15="http://schemas.microsoft.com/office/word/2012/wordml" xmlns:w16cex="http://schemas.microsoft.com/office/word/2018/wordml/cex" xmlns:w16cid="http://schemas.microsoft.com/office/word/2016/wordml/cid" xmlns:w16="http://schemas.microsoft.com/office/word/2018/wordml" xmlns:w16du="http://schemas.microsoft.com/office/word/2023/wordml/word16du" xmlns:w16sdtdh="http://schemas.microsoft.com/office/word/2020/wordml/sdtdatahash" xmlns:w16sdtfl="http://schemas.microsoft.com/office/word/2024/wordml/sdtformatlock" xmlns:w16se="http://schemas.microsoft.com/office/word/2015/wordml/symex" xmlns:wpg="http://schemas.microsoft.com/office/word/2010/wordprocessingGroup" xmlns:wpi="http://schemas.microsoft.com/office/word/2010/wordprocessingInk" xmlns:wne="http://schemas.microsoft.com/office/word/2006/wordml" xmlns:wps="http://schemas.microsoft.com/office/word/2010/wordprocessingShape" mc:Ignorable="w14 w15 w16se w16cid w16 w16cex w16sdtdh w16sdtfl w16du wp14">
   <w:p>
     <w:pPr>
       <w:pStyle w:val="Kopfzeile"/>
@@ -4358,8 +3875,18 @@
 </w:hdr>
 </file>
 
+<file path=word/header3.xml><?xml version="1.0" encoding="utf-8"?>
+<w:hdr xmlns:wpc="http://schemas.microsoft.com/office/word/2010/wordprocessingCanvas" xmlns:cx="http://schemas.microsoft.com/office/drawing/2014/chartex" xmlns:cx1="http://schemas.microsoft.com/office/drawing/2015/9/8/chartex" xmlns:cx2="http://schemas.microsoft.com/office/drawing/2015/10/21/chartex" xmlns:cx3="http://schemas.microsoft.com/office/drawing/2016/5/9/chartex" xmlns:cx4="http://schemas.microsoft.com/office/drawing/2016/5/10/chartex" xmlns:cx5="http://schemas.microsoft.com/office/drawing/2016/5/11/chartex" xmlns:cx6="http://schemas.microsoft.com/office/drawing/2016/5/12/chartex" xmlns:cx7="http://schemas.microsoft.com/office/drawing/2016/5/13/chartex" xmlns:cx8="http://schemas.microsoft.com/office/drawing/2016/5/14/chartex" xmlns:mc="http://schemas.openxmlformats.org/markup-compatibility/2006" xmlns:aink="http://schemas.microsoft.com/office/drawing/2016/ink" xmlns:am3d="http://schemas.microsoft.com/office/drawing/2017/model3d" xmlns:o="urn:schemas-microsoft-com:office:office" xmlns:oel="http://schemas.microsoft.com/office/2019/extlst" xmlns:r="http://schemas.openxmlformats.org/officeDocument/2006/relationships" xmlns:m="http://schemas.openxmlformats.org/officeDocument/2006/math" xmlns:v="urn:schemas-microsoft-com:vml" xmlns:wp14="http://schemas.microsoft.com/office/word/2010/wordprocessingDrawing" xmlns:wp="http://schemas.openxmlformats.org/drawingml/2006/wordprocessingDrawing" xmlns:w10="urn:schemas-microsoft-com:office:word" xmlns:w="http://schemas.openxmlformats.org/wordprocessingml/2006/main" xmlns:w14="http://schemas.microsoft.com/office/word/2010/wordml" xmlns:w15="http://schemas.microsoft.com/office/word/2012/wordml" xmlns:w16cex="http://schemas.microsoft.com/office/word/2018/wordml/cex" xmlns:w16cid="http://schemas.microsoft.com/office/word/2016/wordml/cid" xmlns:w16="http://schemas.microsoft.com/office/word/2018/wordml" xmlns:w16du="http://schemas.microsoft.com/office/word/2023/wordml/word16du" xmlns:w16sdtdh="http://schemas.microsoft.com/office/word/2020/wordml/sdtdatahash" xmlns:w16sdtfl="http://schemas.microsoft.com/office/word/2024/wordml/sdtformatlock" xmlns:w16se="http://schemas.microsoft.com/office/word/2015/wordml/symex" xmlns:wpg="http://schemas.microsoft.com/office/word/2010/wordprocessingGroup" xmlns:wpi="http://schemas.microsoft.com/office/word/2010/wordprocessingInk" xmlns:wne="http://schemas.microsoft.com/office/word/2006/wordml" xmlns:wps="http://schemas.microsoft.com/office/word/2010/wordprocessingShape" mc:Ignorable="w14 w15 w16se w16cid w16 w16cex w16sdtdh w16sdtfl w16du wp14">
+  <w:p>
+    <w:pPr>
+      <w:pStyle w:val="Kopfzeile"/>
+    </w:pPr>
+  </w:p>
+</w:hdr>
+</file>
+
 <file path=word/numbering.xml><?xml version="1.0" encoding="utf-8"?>
-<w:numbering xmlns:wpc="http://schemas.microsoft.com/office/word/2010/wordprocessingCanvas" xmlns:cx="http://schemas.microsoft.com/office/drawing/2014/chartex" xmlns:cx1="http://schemas.microsoft.com/office/drawing/2015/9/8/chartex" xmlns:cx2="http://schemas.microsoft.com/office/drawing/2015/10/21/chartex" xmlns:cx3="http://schemas.microsoft.com/office/drawing/2016/5/9/chartex" xmlns:cx4="http://schemas.microsoft.com/office/drawing/2016/5/10/chartex" xmlns:cx5="http://schemas.microsoft.com/office/drawing/2016/5/11/chartex" xmlns:cx6="http://schemas.microsoft.com/office/drawing/2016/5/12/chartex" xmlns:cx7="http://schemas.microsoft.com/office/drawing/2016/5/13/chartex" xmlns:cx8="http://schemas.microsoft.com/office/drawing/2016/5/14/chartex" xmlns:mc="http://schemas.openxmlformats.org/markup-compatibility/2006" xmlns:aink="http://schemas.microsoft.com/office/drawing/2016/ink" xmlns:am3d="http://schemas.microsoft.com/office/drawing/2017/model3d" xmlns:o="urn:schemas-microsoft-com:office:office" xmlns:oel="http://schemas.microsoft.com/office/2019/extlst" xmlns:r="http://schemas.openxmlformats.org/officeDocument/2006/relationships" xmlns:m="http://schemas.openxmlformats.org/officeDocument/2006/math" xmlns:v="urn:schemas-microsoft-com:vml" xmlns:wp14="http://schemas.microsoft.com/office/word/2010/wordprocessingDrawing" xmlns:wp="http://schemas.openxmlformats.org/drawingml/2006/wordprocessingDrawing" xmlns:w10="urn:schemas-microsoft-com:office:word" xmlns:w="http://schemas.openxmlformats.org/wordprocessingml/2006/main" xmlns:w14="http://schemas.microsoft.com/office/word/2010/wordml" xmlns:w15="http://schemas.microsoft.com/office/word/2012/wordml" xmlns:w16cex="http://schemas.microsoft.com/office/word/2018/wordml/cex" xmlns:w16cid="http://schemas.microsoft.com/office/word/2016/wordml/cid" xmlns:w16="http://schemas.microsoft.com/office/word/2018/wordml" xmlns:w16du="http://schemas.microsoft.com/office/word/2023/wordml/word16du" xmlns:w16sdtdh="http://schemas.microsoft.com/office/word/2020/wordml/sdtdatahash" xmlns:w16se="http://schemas.microsoft.com/office/word/2015/wordml/symex" xmlns:wpg="http://schemas.microsoft.com/office/word/2010/wordprocessingGroup" xmlns:wpi="http://schemas.microsoft.com/office/word/2010/wordprocessingInk" xmlns:wne="http://schemas.microsoft.com/office/word/2006/wordml" xmlns:wps="http://schemas.microsoft.com/office/word/2010/wordprocessingShape" mc:Ignorable="w14 w15 w16se w16cid w16 w16cex w16sdtdh wp14">
+<w:numbering xmlns:wpc="http://schemas.microsoft.com/office/word/2010/wordprocessingCanvas" xmlns:cx="http://schemas.microsoft.com/office/drawing/2014/chartex" xmlns:cx1="http://schemas.microsoft.com/office/drawing/2015/9/8/chartex" xmlns:cx2="http://schemas.microsoft.com/office/drawing/2015/10/21/chartex" xmlns:cx3="http://schemas.microsoft.com/office/drawing/2016/5/9/chartex" xmlns:cx4="http://schemas.microsoft.com/office/drawing/2016/5/10/chartex" xmlns:cx5="http://schemas.microsoft.com/office/drawing/2016/5/11/chartex" xmlns:cx6="http://schemas.microsoft.com/office/drawing/2016/5/12/chartex" xmlns:cx7="http://schemas.microsoft.com/office/drawing/2016/5/13/chartex" xmlns:cx8="http://schemas.microsoft.com/office/drawing/2016/5/14/chartex" xmlns:mc="http://schemas.openxmlformats.org/markup-compatibility/2006" xmlns:aink="http://schemas.microsoft.com/office/drawing/2016/ink" xmlns:am3d="http://schemas.microsoft.com/office/drawing/2017/model3d" xmlns:o="urn:schemas-microsoft-com:office:office" xmlns:oel="http://schemas.microsoft.com/office/2019/extlst" xmlns:r="http://schemas.openxmlformats.org/officeDocument/2006/relationships" xmlns:m="http://schemas.openxmlformats.org/officeDocument/2006/math" xmlns:v="urn:schemas-microsoft-com:vml" xmlns:wp14="http://schemas.microsoft.com/office/word/2010/wordprocessingDrawing" xmlns:wp="http://schemas.openxmlformats.org/drawingml/2006/wordprocessingDrawing" xmlns:w10="urn:schemas-microsoft-com:office:word" xmlns:w="http://schemas.openxmlformats.org/wordprocessingml/2006/main" xmlns:w14="http://schemas.microsoft.com/office/word/2010/wordml" xmlns:w15="http://schemas.microsoft.com/office/word/2012/wordml" xmlns:w16cex="http://schemas.microsoft.com/office/word/2018/wordml/cex" xmlns:w16cid="http://schemas.microsoft.com/office/word/2016/wordml/cid" xmlns:w16="http://schemas.microsoft.com/office/word/2018/wordml" xmlns:w16du="http://schemas.microsoft.com/office/word/2023/wordml/word16du" xmlns:w16sdtdh="http://schemas.microsoft.com/office/word/2020/wordml/sdtdatahash" xmlns:w16sdtfl="http://schemas.microsoft.com/office/word/2024/wordml/sdtformatlock" xmlns:w16se="http://schemas.microsoft.com/office/word/2015/wordml/symex" xmlns:wpg="http://schemas.microsoft.com/office/word/2010/wordprocessingGroup" xmlns:wpi="http://schemas.microsoft.com/office/word/2010/wordprocessingInk" xmlns:wne="http://schemas.microsoft.com/office/word/2006/wordml" xmlns:wps="http://schemas.microsoft.com/office/word/2010/wordprocessingShape" mc:Ignorable="w14 w15 w16se w16cid w16 w16cex w16sdtdh w16sdtfl w16du wp14">
   <w:abstractNum w:abstractNumId="0" w15:restartNumberingAfterBreak="0">
     <w:nsid w:val="00000001"/>
     <w:multiLevelType w:val="multilevel"/>
@@ -5303,7 +4830,7 @@
 </file>
 
 <file path=word/styles.xml><?xml version="1.0" encoding="utf-8"?>
-<w:styles xmlns:mc="http://schemas.openxmlformats.org/markup-compatibility/2006" xmlns:r="http://schemas.openxmlformats.org/officeDocument/2006/relationships" xmlns:w="http://schemas.openxmlformats.org/wordprocessingml/2006/main" xmlns:w14="http://schemas.microsoft.com/office/word/2010/wordml" xmlns:w15="http://schemas.microsoft.com/office/word/2012/wordml" xmlns:w16cex="http://schemas.microsoft.com/office/word/2018/wordml/cex" xmlns:w16cid="http://schemas.microsoft.com/office/word/2016/wordml/cid" xmlns:w16="http://schemas.microsoft.com/office/word/2018/wordml" xmlns:w16sdtdh="http://schemas.microsoft.com/office/word/2020/wordml/sdtdatahash" xmlns:w16se="http://schemas.microsoft.com/office/word/2015/wordml/symex" mc:Ignorable="w14 w15 w16se w16cid w16 w16cex w16sdtdh">
+<w:styles xmlns:mc="http://schemas.openxmlformats.org/markup-compatibility/2006" xmlns:r="http://schemas.openxmlformats.org/officeDocument/2006/relationships" xmlns:w="http://schemas.openxmlformats.org/wordprocessingml/2006/main" xmlns:w14="http://schemas.microsoft.com/office/word/2010/wordml" xmlns:w15="http://schemas.microsoft.com/office/word/2012/wordml" xmlns:w16cex="http://schemas.microsoft.com/office/word/2018/wordml/cex" xmlns:w16cid="http://schemas.microsoft.com/office/word/2016/wordml/cid" xmlns:w16="http://schemas.microsoft.com/office/word/2018/wordml" xmlns:w16du="http://schemas.microsoft.com/office/word/2023/wordml/word16du" xmlns:w16sdtdh="http://schemas.microsoft.com/office/word/2020/wordml/sdtdatahash" xmlns:w16sdtfl="http://schemas.microsoft.com/office/word/2024/wordml/sdtformatlock" xmlns:w16se="http://schemas.microsoft.com/office/word/2015/wordml/symex" mc:Ignorable="w14 w15 w16se w16cid w16 w16cex w16sdtdh w16sdtfl w16du">
   <w:docDefaults>
     <w:rPrDefault>
       <w:rPr>
@@ -5705,7 +5232,6 @@
   <w:style w:type="character" w:default="1" w:styleId="Absatz-Standardschriftart">
     <w:name w:val="Default Paragraph Font"/>
     <w:uiPriority w:val="1"/>
-    <w:semiHidden/>
     <w:unhideWhenUsed/>
   </w:style>
   <w:style w:type="table" w:default="1" w:styleId="NormaleTabelle">

</xml_diff>